<commit_message>
cpp book notes wip
</commit_message>
<xml_diff>
--- a/cpp/cpp_book_notes.docx
+++ b/cpp/cpp_book_notes.docx
@@ -100,323 +100,406 @@
       <w:pPr>
         <w:rPr>
           <w:rFonts w:ascii="Arial" w:hAnsi="Arial" w:cs="Arial"/>
+          <w:lang w:val="en-US"/>
+        </w:rPr>
+      </w:pPr>
+    </w:p>
+    <w:p>
+      <w:pPr>
+        <w:rPr>
+          <w:rFonts w:ascii="Arial" w:hAnsi="Arial" w:cs="Arial"/>
           <w:sz w:val="24"/>
           <w:szCs w:val="24"/>
           <w:lang w:val="en-US"/>
         </w:rPr>
       </w:pPr>
-    </w:p>
-    <w:p>
-      <w:pPr>
+      <w:r>
         <w:rPr>
           <w:rFonts w:ascii="Arial" w:hAnsi="Arial" w:cs="Arial"/>
           <w:sz w:val="24"/>
           <w:szCs w:val="24"/>
           <w:lang w:val="en-US"/>
         </w:rPr>
-      </w:pPr>
-      <w:r>
+        <w:t>RAII</w:t>
+      </w:r>
+    </w:p>
+    <w:p>
+      <w:pPr>
+        <w:rPr>
+          <w:rFonts w:ascii="Arial" w:hAnsi="Arial" w:cs="Arial"/>
+          <w:lang w:val="en-US"/>
+        </w:rPr>
+      </w:pPr>
+      <w:r>
+        <w:rPr>
+          <w:rFonts w:ascii="Arial" w:hAnsi="Arial" w:cs="Arial"/>
+          <w:lang w:val="en-US"/>
+        </w:rPr>
+        <w:t>Resource Allocation Is Initialisation</w:t>
+      </w:r>
+      <w:r>
+        <w:rPr>
+          <w:rFonts w:ascii="Arial" w:hAnsi="Arial" w:cs="Arial"/>
+          <w:lang w:val="en-US"/>
+        </w:rPr>
+        <w:t xml:space="preserve"> (RAII) is the technique of acquiring resources in a constructor and releasing them in a destructor. Here, resource isn’t just memory; it could be a file, database connection, etc.</w:t>
+      </w:r>
+    </w:p>
+    <w:p>
+      <w:pPr>
+        <w:rPr>
+          <w:rFonts w:ascii="Arial" w:hAnsi="Arial" w:cs="Arial"/>
+          <w:lang w:val="en-US"/>
+        </w:rPr>
+      </w:pPr>
+    </w:p>
+    <w:p>
+      <w:pPr>
+        <w:rPr>
+          <w:rFonts w:ascii="Arial" w:hAnsi="Arial" w:cs="Arial"/>
+          <w:u w:val="single"/>
+          <w:lang w:val="en-US"/>
+        </w:rPr>
+      </w:pPr>
+      <w:r>
+        <w:rPr>
+          <w:rFonts w:ascii="Arial" w:hAnsi="Arial" w:cs="Arial"/>
+          <w:u w:val="single"/>
+          <w:lang w:val="en-US"/>
+        </w:rPr>
+        <w:t>Example (not using RAII)</w:t>
+      </w:r>
+    </w:p>
+    <w:p>
+      <w:pPr>
+        <w:rPr>
+          <w:rFonts w:ascii="Arial" w:hAnsi="Arial" w:cs="Arial"/>
+          <w:lang w:val="en-US"/>
+        </w:rPr>
+      </w:pPr>
+      <w:r>
+        <w:rPr>
+          <w:rFonts w:ascii="Arial" w:hAnsi="Arial" w:cs="Arial"/>
+          <w:lang w:val="en-US"/>
+        </w:rPr>
+        <w:tab/>
+        <w:t>myFile = fopen(“filename.txt”);</w:t>
+      </w:r>
+    </w:p>
+    <w:p>
+      <w:pPr>
+        <w:rPr>
+          <w:rFonts w:ascii="Arial" w:hAnsi="Arial" w:cs="Arial"/>
+          <w:lang w:val="en-US"/>
+        </w:rPr>
+      </w:pPr>
+      <w:r>
+        <w:rPr>
+          <w:rFonts w:ascii="Arial" w:hAnsi="Arial" w:cs="Arial"/>
+          <w:lang w:val="en-US"/>
+        </w:rPr>
+        <w:tab/>
+        <w:t>// code here</w:t>
+      </w:r>
+    </w:p>
+    <w:p>
+      <w:pPr>
+        <w:rPr>
+          <w:rFonts w:ascii="Arial" w:hAnsi="Arial" w:cs="Arial"/>
+          <w:lang w:val="en-US"/>
+        </w:rPr>
+      </w:pPr>
+      <w:r>
+        <w:rPr>
+          <w:rFonts w:ascii="Arial" w:hAnsi="Arial" w:cs="Arial"/>
+          <w:lang w:val="en-US"/>
+        </w:rPr>
+        <w:tab/>
+        <w:t>// oops an exception is thrown here</w:t>
+      </w:r>
+    </w:p>
+    <w:p>
+      <w:pPr>
+        <w:rPr>
+          <w:rFonts w:ascii="Arial" w:hAnsi="Arial" w:cs="Arial"/>
+          <w:lang w:val="en-US"/>
+        </w:rPr>
+      </w:pPr>
+      <w:r>
+        <w:rPr>
+          <w:rFonts w:ascii="Arial" w:hAnsi="Arial" w:cs="Arial"/>
+          <w:lang w:val="en-US"/>
+        </w:rPr>
+        <w:tab/>
+        <w:t>myFile.close(); // release resource but never called because exception thrown above!</w:t>
+      </w:r>
+    </w:p>
+    <w:p>
+      <w:pPr>
+        <w:rPr>
+          <w:rFonts w:ascii="Arial" w:hAnsi="Arial" w:cs="Arial"/>
+          <w:lang w:val="en-US"/>
+        </w:rPr>
+      </w:pPr>
+    </w:p>
+    <w:p>
+      <w:pPr>
+        <w:rPr>
+          <w:rFonts w:ascii="Arial" w:hAnsi="Arial" w:cs="Arial"/>
+          <w:u w:val="single"/>
+          <w:lang w:val="en-US"/>
+        </w:rPr>
+      </w:pPr>
+      <w:r>
+        <w:rPr>
+          <w:rFonts w:ascii="Arial" w:hAnsi="Arial" w:cs="Arial"/>
+          <w:u w:val="single"/>
+          <w:lang w:val="en-US"/>
+        </w:rPr>
+        <w:t>Example (using RAII)</w:t>
+      </w:r>
+    </w:p>
+    <w:p>
+      <w:pPr>
+        <w:rPr>
+          <w:rFonts w:ascii="Arial" w:hAnsi="Arial" w:cs="Arial"/>
+          <w:lang w:val="en-US"/>
+        </w:rPr>
+      </w:pPr>
+      <w:r>
+        <w:rPr>
+          <w:rFonts w:ascii="Arial" w:hAnsi="Arial" w:cs="Arial"/>
+          <w:lang w:val="en-US"/>
+        </w:rPr>
+        <w:tab/>
+        <w:t>Class FileHandler {</w:t>
+      </w:r>
+    </w:p>
+    <w:p>
+      <w:pPr>
+        <w:rPr>
+          <w:rFonts w:ascii="Arial" w:hAnsi="Arial" w:cs="Arial"/>
+          <w:lang w:val="en-US"/>
+        </w:rPr>
+      </w:pPr>
+      <w:r>
+        <w:rPr>
+          <w:rFonts w:ascii="Arial" w:hAnsi="Arial" w:cs="Arial"/>
+          <w:lang w:val="en-US"/>
+        </w:rPr>
+        <w:tab/>
+        <w:t>Private:</w:t>
+      </w:r>
+    </w:p>
+    <w:p>
+      <w:pPr>
+        <w:rPr>
+          <w:rFonts w:ascii="Arial" w:hAnsi="Arial" w:cs="Arial"/>
+          <w:lang w:val="en-US"/>
+        </w:rPr>
+      </w:pPr>
+      <w:r>
+        <w:rPr>
+          <w:rFonts w:ascii="Arial" w:hAnsi="Arial" w:cs="Arial"/>
+          <w:lang w:val="en-US"/>
+        </w:rPr>
+        <w:tab/>
+      </w:r>
+      <w:r>
+        <w:rPr>
+          <w:rFonts w:ascii="Arial" w:hAnsi="Arial" w:cs="Arial"/>
+          <w:lang w:val="en-US"/>
+        </w:rPr>
+        <w:tab/>
+        <w:t>FILE* file;</w:t>
+      </w:r>
+    </w:p>
+    <w:p>
+      <w:pPr>
+        <w:rPr>
+          <w:rFonts w:ascii="Arial" w:hAnsi="Arial" w:cs="Arial"/>
+          <w:lang w:val="en-US"/>
+        </w:rPr>
+      </w:pPr>
+      <w:r>
+        <w:rPr>
+          <w:rFonts w:ascii="Arial" w:hAnsi="Arial" w:cs="Arial"/>
+          <w:lang w:val="en-US"/>
+        </w:rPr>
+        <w:tab/>
+        <w:t>Public:</w:t>
+      </w:r>
+    </w:p>
+    <w:p>
+      <w:pPr>
+        <w:rPr>
+          <w:rFonts w:ascii="Arial" w:hAnsi="Arial" w:cs="Arial"/>
+          <w:lang w:val="en-US"/>
+        </w:rPr>
+      </w:pPr>
+      <w:r>
+        <w:rPr>
+          <w:rFonts w:ascii="Arial" w:hAnsi="Arial" w:cs="Arial"/>
+          <w:lang w:val="en-US"/>
+        </w:rPr>
+        <w:tab/>
+      </w:r>
+      <w:r>
+        <w:rPr>
+          <w:rFonts w:ascii="Arial" w:hAnsi="Arial" w:cs="Arial"/>
+          <w:lang w:val="en-US"/>
+        </w:rPr>
+        <w:tab/>
+        <w:t>FileHandler(string filename) {</w:t>
+      </w:r>
+    </w:p>
+    <w:p>
+      <w:pPr>
+        <w:rPr>
+          <w:rFonts w:ascii="Arial" w:hAnsi="Arial" w:cs="Arial"/>
+          <w:lang w:val="en-US"/>
+        </w:rPr>
+      </w:pPr>
+      <w:r>
+        <w:rPr>
+          <w:rFonts w:ascii="Arial" w:hAnsi="Arial" w:cs="Arial"/>
+          <w:lang w:val="en-US"/>
+        </w:rPr>
+        <w:tab/>
+      </w:r>
+      <w:r>
+        <w:rPr>
+          <w:rFonts w:ascii="Arial" w:hAnsi="Arial" w:cs="Arial"/>
+          <w:lang w:val="en-US"/>
+        </w:rPr>
+        <w:tab/>
+      </w:r>
+      <w:r>
+        <w:rPr>
+          <w:rFonts w:ascii="Arial" w:hAnsi="Arial" w:cs="Arial"/>
+          <w:lang w:val="en-US"/>
+        </w:rPr>
+        <w:tab/>
+        <w:t>file = fopen(filename);</w:t>
+      </w:r>
+    </w:p>
+    <w:p>
+      <w:pPr>
+        <w:ind w:left="1440"/>
+        <w:rPr>
+          <w:rFonts w:ascii="Arial" w:hAnsi="Arial" w:cs="Arial"/>
+          <w:lang w:val="en-US"/>
+        </w:rPr>
+      </w:pPr>
+      <w:r>
+        <w:rPr>
+          <w:rFonts w:ascii="Arial" w:hAnsi="Arial" w:cs="Arial"/>
+          <w:lang w:val="en-US"/>
+        </w:rPr>
+        <w:t>}</w:t>
+      </w:r>
+    </w:p>
+    <w:p>
+      <w:pPr>
+        <w:ind w:left="1440"/>
+        <w:rPr>
+          <w:rFonts w:ascii="Arial" w:hAnsi="Arial" w:cs="Arial"/>
+          <w:lang w:val="en-US"/>
+        </w:rPr>
+      </w:pPr>
+      <w:r>
+        <w:rPr>
+          <w:rFonts w:ascii="Arial" w:hAnsi="Arial" w:cs="Arial"/>
+          <w:lang w:val="en-US"/>
+        </w:rPr>
+        <w:t>~FileHandler() {</w:t>
+      </w:r>
+    </w:p>
+    <w:p>
+      <w:pPr>
+        <w:ind w:left="1440"/>
+        <w:rPr>
+          <w:rFonts w:ascii="Arial" w:hAnsi="Arial" w:cs="Arial"/>
+          <w:lang w:val="en-US"/>
+        </w:rPr>
+      </w:pPr>
+      <w:r>
+        <w:rPr>
+          <w:rFonts w:ascii="Arial" w:hAnsi="Arial" w:cs="Arial"/>
+          <w:lang w:val="en-US"/>
+        </w:rPr>
+        <w:tab/>
+      </w:r>
+      <w:r>
+        <w:rPr>
+          <w:rFonts w:ascii="Arial" w:hAnsi="Arial" w:cs="Arial"/>
+          <w:lang w:val="en-US"/>
+        </w:rPr>
+        <w:t>f</w:t>
+      </w:r>
+      <w:r>
+        <w:rPr>
+          <w:rFonts w:ascii="Arial" w:hAnsi="Arial" w:cs="Arial"/>
+          <w:lang w:val="en-US"/>
+        </w:rPr>
+        <w:t>close(file);</w:t>
+      </w:r>
+    </w:p>
+    <w:p>
+      <w:pPr>
+        <w:ind w:left="1440"/>
+        <w:rPr>
+          <w:rFonts w:ascii="Arial" w:hAnsi="Arial" w:cs="Arial"/>
+          <w:lang w:val="en-US"/>
+        </w:rPr>
+      </w:pPr>
+      <w:r>
+        <w:rPr>
+          <w:rFonts w:ascii="Arial" w:hAnsi="Arial" w:cs="Arial"/>
+          <w:lang w:val="en-US"/>
+        </w:rPr>
+        <w:t>}</w:t>
+      </w:r>
+    </w:p>
+    <w:p>
+      <w:pPr>
+        <w:ind w:firstLine="720"/>
+        <w:rPr>
+          <w:rFonts w:ascii="Arial" w:hAnsi="Arial" w:cs="Arial"/>
+          <w:lang w:val="en-US"/>
+        </w:rPr>
+      </w:pPr>
+      <w:r>
+        <w:rPr>
+          <w:rFonts w:ascii="Arial" w:hAnsi="Arial" w:cs="Arial"/>
+          <w:lang w:val="en-US"/>
+        </w:rPr>
+        <w:t>}</w:t>
+      </w:r>
+    </w:p>
+    <w:p>
+      <w:pPr>
+        <w:rPr>
+          <w:rFonts w:ascii="Arial" w:hAnsi="Arial" w:cs="Arial"/>
+          <w:lang w:val="en-US"/>
+        </w:rPr>
+      </w:pPr>
+      <w:r>
+        <w:rPr>
+          <w:rFonts w:ascii="Arial" w:hAnsi="Arial" w:cs="Arial"/>
+          <w:lang w:val="en-US"/>
+        </w:rPr>
+        <w:t>// the destructor will be called and the resource released even if an exception is thrown.</w:t>
+      </w:r>
+    </w:p>
+    <w:p>
+      <w:pPr>
         <w:rPr>
           <w:rFonts w:ascii="Arial" w:hAnsi="Arial" w:cs="Arial"/>
           <w:sz w:val="24"/>
           <w:szCs w:val="24"/>
           <w:lang w:val="en-US"/>
         </w:rPr>
-        <w:t>FUNCTIONS</w:t>
-      </w:r>
-    </w:p>
-    <w:p>
-      <w:pPr>
-        <w:rPr>
-          <w:rFonts w:ascii="Arial" w:hAnsi="Arial" w:cs="Arial"/>
-          <w:lang w:val="en-US"/>
-        </w:rPr>
-      </w:pPr>
-      <w:r>
-        <w:rPr>
-          <w:rFonts w:ascii="Arial" w:hAnsi="Arial" w:cs="Arial"/>
-          <w:lang w:val="en-US"/>
-        </w:rPr>
-        <w:t xml:space="preserve">Functions returning a pointer to an object allocated on the heap are dangerous. E.g. </w:t>
-      </w:r>
-    </w:p>
-    <w:p>
-      <w:pPr>
-        <w:rPr>
-          <w:rFonts w:ascii="Arial" w:hAnsi="Arial" w:cs="Arial"/>
-          <w:lang w:val="en-US"/>
-        </w:rPr>
-      </w:pPr>
-      <w:r>
-        <w:rPr>
-          <w:rFonts w:ascii="Arial" w:hAnsi="Arial" w:cs="Arial"/>
-          <w:lang w:val="en-US"/>
-        </w:rPr>
-        <w:t>Shape* read_shape();</w:t>
-      </w:r>
-    </w:p>
-    <w:p>
-      <w:pPr>
-        <w:rPr>
-          <w:rFonts w:ascii="Arial" w:hAnsi="Arial" w:cs="Arial"/>
-          <w:lang w:val="en-US"/>
-        </w:rPr>
-      </w:pPr>
-      <w:r>
-        <w:rPr>
-          <w:rFonts w:ascii="Arial" w:hAnsi="Arial" w:cs="Arial"/>
-          <w:lang w:val="en-US"/>
-        </w:rPr>
-        <w:t>Use smart pointers instead:</w:t>
-      </w:r>
-    </w:p>
-    <w:p>
-      <w:pPr>
-        <w:rPr>
-          <w:rFonts w:ascii="Arial" w:hAnsi="Arial" w:cs="Arial"/>
-          <w:lang w:val="en-US"/>
-        </w:rPr>
-      </w:pPr>
-      <w:r>
-        <w:rPr>
-          <w:rFonts w:ascii="Arial" w:hAnsi="Arial" w:cs="Arial"/>
-          <w:lang w:val="en-US"/>
-        </w:rPr>
-        <w:t>Unique_ptr&lt;Shape&gt; read_shape();</w:t>
-      </w:r>
-    </w:p>
-    <w:p>
-      <w:pPr>
-        <w:rPr>
-          <w:rFonts w:ascii="Arial" w:hAnsi="Arial" w:cs="Arial"/>
-          <w:lang w:val="en-US"/>
-        </w:rPr>
-      </w:pPr>
-      <w:r>
-        <w:rPr>
-          <w:rFonts w:ascii="Arial" w:hAnsi="Arial" w:cs="Arial"/>
-          <w:lang w:val="en-US"/>
-        </w:rPr>
-        <w:t>This will delete the object when not needed.</w:t>
-      </w:r>
-    </w:p>
-    <w:p>
-      <w:pPr>
-        <w:rPr>
-          <w:rFonts w:ascii="Arial" w:hAnsi="Arial" w:cs="Arial"/>
-          <w:lang w:val="en-US"/>
-        </w:rPr>
-      </w:pPr>
-    </w:p>
-    <w:p>
-      <w:pPr>
-        <w:rPr>
-          <w:rFonts w:ascii="Arial" w:hAnsi="Arial" w:cs="Arial"/>
-          <w:lang w:val="en-US"/>
-        </w:rPr>
-      </w:pPr>
-      <w:r>
-        <w:rPr>
-          <w:rFonts w:ascii="Arial" w:hAnsi="Arial" w:cs="Arial"/>
-          <w:lang w:val="en-US"/>
-        </w:rPr>
-        <w:t>Function return types can also be written like</w:t>
-      </w:r>
-      <w:r>
-        <w:rPr>
-          <w:rFonts w:ascii="Arial" w:hAnsi="Arial" w:cs="Arial"/>
-          <w:lang w:val="en-US"/>
-        </w:rPr>
-        <w:t xml:space="preserve"> (although not tradition)</w:t>
-      </w:r>
-      <w:r>
-        <w:rPr>
-          <w:rFonts w:ascii="Arial" w:hAnsi="Arial" w:cs="Arial"/>
-          <w:lang w:val="en-US"/>
-        </w:rPr>
-        <w:t>:</w:t>
-      </w:r>
-    </w:p>
-    <w:p>
-      <w:pPr>
-        <w:rPr>
-          <w:rFonts w:ascii="Arial" w:hAnsi="Arial" w:cs="Arial"/>
-          <w:lang w:val="en-US"/>
-        </w:rPr>
-      </w:pPr>
-      <w:r>
-        <w:rPr>
-          <w:rFonts w:ascii="Arial" w:hAnsi="Arial" w:cs="Arial"/>
-          <w:lang w:val="en-US"/>
-        </w:rPr>
-        <w:t>auto name(arg) -&gt; int {}</w:t>
-      </w:r>
-    </w:p>
-    <w:p>
-      <w:pPr>
-        <w:rPr>
-          <w:rFonts w:ascii="Arial" w:hAnsi="Arial" w:cs="Arial"/>
-          <w:lang w:val="en-US"/>
-        </w:rPr>
-      </w:pPr>
-    </w:p>
-    <w:p>
-      <w:pPr>
-        <w:rPr>
-          <w:rFonts w:ascii="Arial" w:hAnsi="Arial" w:cs="Arial"/>
-          <w:u w:val="single"/>
-          <w:lang w:val="en-US"/>
-        </w:rPr>
-      </w:pPr>
-      <w:r>
-        <w:rPr>
-          <w:rFonts w:ascii="Arial" w:hAnsi="Arial" w:cs="Arial"/>
-          <w:u w:val="single"/>
-          <w:lang w:val="en-US"/>
-        </w:rPr>
-        <w:t>constexpr functions</w:t>
-      </w:r>
-    </w:p>
-    <w:p>
-      <w:pPr>
-        <w:rPr>
-          <w:rFonts w:ascii="Arial" w:hAnsi="Arial" w:cs="Arial"/>
-          <w:lang w:val="en-US"/>
-        </w:rPr>
-      </w:pPr>
-      <w:r>
-        <w:rPr>
-          <w:rFonts w:ascii="Arial" w:hAnsi="Arial" w:cs="Arial"/>
-          <w:lang w:val="en-US"/>
-        </w:rPr>
-        <w:t>Evaluate the initializer at compile time, e.g.</w:t>
-      </w:r>
-    </w:p>
-    <w:p>
-      <w:pPr>
-        <w:rPr>
-          <w:rFonts w:ascii="Arial" w:hAnsi="Arial" w:cs="Arial"/>
-          <w:lang w:val="en-US"/>
-        </w:rPr>
-      </w:pPr>
-      <w:r>
-        <w:rPr>
-          <w:rFonts w:ascii="Arial" w:hAnsi="Arial" w:cs="Arial"/>
-          <w:lang w:val="en-US"/>
-        </w:rPr>
-        <w:t>Constexpr int fac(int n) { return n; }</w:t>
-      </w:r>
-    </w:p>
-    <w:p>
-      <w:pPr>
-        <w:rPr>
-          <w:rFonts w:ascii="Arial" w:hAnsi="Arial" w:cs="Arial"/>
-          <w:lang w:val="en-US"/>
-        </w:rPr>
-      </w:pPr>
-      <w:r>
-        <w:rPr>
-          <w:rFonts w:ascii="Arial" w:hAnsi="Arial" w:cs="Arial"/>
-          <w:lang w:val="en-US"/>
-        </w:rPr>
-        <w:t>Int f5 = fac(5);</w:t>
-      </w:r>
-      <w:r>
-        <w:rPr>
-          <w:rFonts w:ascii="Arial" w:hAnsi="Arial" w:cs="Arial"/>
-          <w:lang w:val="en-US"/>
-        </w:rPr>
-        <w:tab/>
-      </w:r>
-      <w:r>
-        <w:rPr>
-          <w:rFonts w:ascii="Arial" w:hAnsi="Arial" w:cs="Arial"/>
-          <w:lang w:val="en-US"/>
-        </w:rPr>
-        <w:tab/>
-        <w:t>// may be evaluated at compile time</w:t>
-      </w:r>
-    </w:p>
-    <w:p>
-      <w:pPr>
-        <w:rPr>
-          <w:rFonts w:ascii="Arial" w:hAnsi="Arial" w:cs="Arial"/>
-          <w:lang w:val="en-US"/>
-        </w:rPr>
-      </w:pPr>
-      <w:r>
-        <w:rPr>
-          <w:rFonts w:ascii="Arial" w:hAnsi="Arial" w:cs="Arial"/>
-          <w:lang w:val="en-US"/>
-        </w:rPr>
-        <w:t>Int fn = f(n);</w:t>
-      </w:r>
-      <w:r>
-        <w:rPr>
-          <w:rFonts w:ascii="Arial" w:hAnsi="Arial" w:cs="Arial"/>
-          <w:lang w:val="en-US"/>
-        </w:rPr>
-        <w:tab/>
-      </w:r>
-      <w:r>
-        <w:rPr>
-          <w:rFonts w:ascii="Arial" w:hAnsi="Arial" w:cs="Arial"/>
-          <w:lang w:val="en-US"/>
-        </w:rPr>
-        <w:tab/>
-        <w:t>// error. Evaluated at runtime (n is a variable)</w:t>
-      </w:r>
-    </w:p>
-    <w:p>
-      <w:pPr>
-        <w:rPr>
-          <w:rFonts w:ascii="Arial" w:hAnsi="Arial" w:cs="Arial"/>
-          <w:lang w:val="en-US"/>
-        </w:rPr>
-      </w:pPr>
-    </w:p>
-    <w:p>
-      <w:pPr>
-        <w:rPr>
-          <w:rFonts w:ascii="Arial" w:hAnsi="Arial" w:cs="Arial"/>
-          <w:lang w:val="en-US"/>
-        </w:rPr>
-      </w:pPr>
-      <w:r>
-        <w:rPr>
-          <w:rFonts w:ascii="Arial" w:hAnsi="Arial" w:cs="Arial"/>
-          <w:lang w:val="en-US"/>
-        </w:rPr>
-        <w:t>To be evaluated at compile time, a function must be suitably simple; single return type, no loops, no local variables</w:t>
-      </w:r>
-      <w:r>
-        <w:rPr>
-          <w:rFonts w:ascii="Arial" w:hAnsi="Arial" w:cs="Arial"/>
-          <w:lang w:val="en-US"/>
-        </w:rPr>
-        <w:t xml:space="preserve"> and </w:t>
-      </w:r>
-      <w:r>
-        <w:rPr>
-          <w:rFonts w:ascii="Arial" w:hAnsi="Arial" w:cs="Arial"/>
-          <w:lang w:val="en-US"/>
-        </w:rPr>
-        <w:t>no side effects</w:t>
-      </w:r>
-      <w:r>
-        <w:rPr>
-          <w:rFonts w:ascii="Arial" w:hAnsi="Arial" w:cs="Arial"/>
-          <w:lang w:val="en-US"/>
-        </w:rPr>
-        <w:t>.</w:t>
-      </w:r>
-    </w:p>
-    <w:p>
-      <w:pPr>
-        <w:rPr>
-          <w:rFonts w:ascii="Arial" w:hAnsi="Arial" w:cs="Arial"/>
-          <w:lang w:val="en-US"/>
-        </w:rPr>
       </w:pPr>
     </w:p>
     <w:p>
@@ -428,13 +511,684 @@
           <w:lang w:val="en-US"/>
         </w:rPr>
       </w:pPr>
-      <w:r>
+    </w:p>
+    <w:p>
+      <w:pPr>
         <w:rPr>
           <w:rFonts w:ascii="Arial" w:hAnsi="Arial" w:cs="Arial"/>
           <w:sz w:val="24"/>
           <w:szCs w:val="24"/>
           <w:lang w:val="en-US"/>
         </w:rPr>
+      </w:pPr>
+      <w:r>
+        <w:rPr>
+          <w:rFonts w:ascii="Arial" w:hAnsi="Arial" w:cs="Arial"/>
+          <w:sz w:val="24"/>
+          <w:szCs w:val="24"/>
+          <w:lang w:val="en-US"/>
+        </w:rPr>
+        <w:t>FUNCTIONS</w:t>
+      </w:r>
+    </w:p>
+    <w:p>
+      <w:pPr>
+        <w:rPr>
+          <w:rFonts w:ascii="Arial" w:hAnsi="Arial" w:cs="Arial"/>
+          <w:lang w:val="en-US"/>
+        </w:rPr>
+      </w:pPr>
+      <w:r>
+        <w:rPr>
+          <w:rFonts w:ascii="Arial" w:hAnsi="Arial" w:cs="Arial"/>
+          <w:lang w:val="en-US"/>
+        </w:rPr>
+        <w:lastRenderedPageBreak/>
+        <w:t xml:space="preserve">Functions returning a pointer to an object allocated on the heap are dangerous. E.g. </w:t>
+      </w:r>
+    </w:p>
+    <w:p>
+      <w:pPr>
+        <w:rPr>
+          <w:rFonts w:ascii="Arial" w:hAnsi="Arial" w:cs="Arial"/>
+          <w:lang w:val="en-US"/>
+        </w:rPr>
+      </w:pPr>
+      <w:r>
+        <w:rPr>
+          <w:rFonts w:ascii="Arial" w:hAnsi="Arial" w:cs="Arial"/>
+          <w:lang w:val="en-US"/>
+        </w:rPr>
+        <w:t>Shape* read_shape();</w:t>
+      </w:r>
+    </w:p>
+    <w:p>
+      <w:pPr>
+        <w:rPr>
+          <w:rFonts w:ascii="Arial" w:hAnsi="Arial" w:cs="Arial"/>
+          <w:lang w:val="en-US"/>
+        </w:rPr>
+      </w:pPr>
+      <w:r>
+        <w:rPr>
+          <w:rFonts w:ascii="Arial" w:hAnsi="Arial" w:cs="Arial"/>
+          <w:lang w:val="en-US"/>
+        </w:rPr>
+        <w:t>Use smart pointers instead:</w:t>
+      </w:r>
+    </w:p>
+    <w:p>
+      <w:pPr>
+        <w:rPr>
+          <w:rFonts w:ascii="Arial" w:hAnsi="Arial" w:cs="Arial"/>
+          <w:lang w:val="en-US"/>
+        </w:rPr>
+      </w:pPr>
+      <w:r>
+        <w:rPr>
+          <w:rFonts w:ascii="Arial" w:hAnsi="Arial" w:cs="Arial"/>
+          <w:lang w:val="en-US"/>
+        </w:rPr>
+        <w:t>Unique_ptr&lt;Shape&gt; read_shape();</w:t>
+      </w:r>
+    </w:p>
+    <w:p>
+      <w:pPr>
+        <w:rPr>
+          <w:rFonts w:ascii="Arial" w:hAnsi="Arial" w:cs="Arial"/>
+          <w:lang w:val="en-US"/>
+        </w:rPr>
+      </w:pPr>
+      <w:r>
+        <w:rPr>
+          <w:rFonts w:ascii="Arial" w:hAnsi="Arial" w:cs="Arial"/>
+          <w:lang w:val="en-US"/>
+        </w:rPr>
+        <w:t>This will delete the object when not needed.</w:t>
+      </w:r>
+    </w:p>
+    <w:p>
+      <w:pPr>
+        <w:rPr>
+          <w:rFonts w:ascii="Arial" w:hAnsi="Arial" w:cs="Arial"/>
+          <w:lang w:val="en-US"/>
+        </w:rPr>
+      </w:pPr>
+    </w:p>
+    <w:p>
+      <w:pPr>
+        <w:rPr>
+          <w:rFonts w:ascii="Arial" w:hAnsi="Arial" w:cs="Arial"/>
+          <w:lang w:val="en-US"/>
+        </w:rPr>
+      </w:pPr>
+      <w:r>
+        <w:rPr>
+          <w:rFonts w:ascii="Arial" w:hAnsi="Arial" w:cs="Arial"/>
+          <w:lang w:val="en-US"/>
+        </w:rPr>
+        <w:t>Function return types can also be written like</w:t>
+      </w:r>
+      <w:r>
+        <w:rPr>
+          <w:rFonts w:ascii="Arial" w:hAnsi="Arial" w:cs="Arial"/>
+          <w:lang w:val="en-US"/>
+        </w:rPr>
+        <w:t xml:space="preserve"> (although not tradition)</w:t>
+      </w:r>
+      <w:r>
+        <w:rPr>
+          <w:rFonts w:ascii="Arial" w:hAnsi="Arial" w:cs="Arial"/>
+          <w:lang w:val="en-US"/>
+        </w:rPr>
+        <w:t>:</w:t>
+      </w:r>
+    </w:p>
+    <w:p>
+      <w:pPr>
+        <w:rPr>
+          <w:rFonts w:ascii="Arial" w:hAnsi="Arial" w:cs="Arial"/>
+          <w:lang w:val="en-US"/>
+        </w:rPr>
+      </w:pPr>
+      <w:r>
+        <w:rPr>
+          <w:rFonts w:ascii="Arial" w:hAnsi="Arial" w:cs="Arial"/>
+          <w:lang w:val="en-US"/>
+        </w:rPr>
+        <w:t>auto name(arg) -&gt; int {}</w:t>
+      </w:r>
+    </w:p>
+    <w:p>
+      <w:pPr>
+        <w:rPr>
+          <w:rFonts w:ascii="Arial" w:hAnsi="Arial" w:cs="Arial"/>
+          <w:lang w:val="en-US"/>
+        </w:rPr>
+      </w:pPr>
+    </w:p>
+    <w:p>
+      <w:pPr>
+        <w:rPr>
+          <w:rFonts w:ascii="Arial" w:hAnsi="Arial" w:cs="Arial"/>
+          <w:u w:val="single"/>
+          <w:lang w:val="en-US"/>
+        </w:rPr>
+      </w:pPr>
+      <w:r>
+        <w:rPr>
+          <w:rFonts w:ascii="Arial" w:hAnsi="Arial" w:cs="Arial"/>
+          <w:u w:val="single"/>
+          <w:lang w:val="en-US"/>
+        </w:rPr>
+        <w:t>constexpr functions</w:t>
+      </w:r>
+    </w:p>
+    <w:p>
+      <w:pPr>
+        <w:rPr>
+          <w:rFonts w:ascii="Arial" w:hAnsi="Arial" w:cs="Arial"/>
+          <w:lang w:val="en-US"/>
+        </w:rPr>
+      </w:pPr>
+      <w:r>
+        <w:rPr>
+          <w:rFonts w:ascii="Arial" w:hAnsi="Arial" w:cs="Arial"/>
+          <w:lang w:val="en-US"/>
+        </w:rPr>
+        <w:t>Evaluate the initializer at compile time, e.g.</w:t>
+      </w:r>
+    </w:p>
+    <w:p>
+      <w:pPr>
+        <w:rPr>
+          <w:rFonts w:ascii="Arial" w:hAnsi="Arial" w:cs="Arial"/>
+          <w:lang w:val="en-US"/>
+        </w:rPr>
+      </w:pPr>
+      <w:r>
+        <w:rPr>
+          <w:rFonts w:ascii="Arial" w:hAnsi="Arial" w:cs="Arial"/>
+          <w:lang w:val="en-US"/>
+        </w:rPr>
+        <w:t>Constexpr int fac(int n) { return n; }</w:t>
+      </w:r>
+    </w:p>
+    <w:p>
+      <w:pPr>
+        <w:rPr>
+          <w:rFonts w:ascii="Arial" w:hAnsi="Arial" w:cs="Arial"/>
+          <w:lang w:val="en-US"/>
+        </w:rPr>
+      </w:pPr>
+      <w:r>
+        <w:rPr>
+          <w:rFonts w:ascii="Arial" w:hAnsi="Arial" w:cs="Arial"/>
+          <w:lang w:val="en-US"/>
+        </w:rPr>
+        <w:t>Int f5 = fac(5);</w:t>
+      </w:r>
+      <w:r>
+        <w:rPr>
+          <w:rFonts w:ascii="Arial" w:hAnsi="Arial" w:cs="Arial"/>
+          <w:lang w:val="en-US"/>
+        </w:rPr>
+        <w:tab/>
+      </w:r>
+      <w:r>
+        <w:rPr>
+          <w:rFonts w:ascii="Arial" w:hAnsi="Arial" w:cs="Arial"/>
+          <w:lang w:val="en-US"/>
+        </w:rPr>
+        <w:tab/>
+        <w:t>// may be evaluated at compile time</w:t>
+      </w:r>
+    </w:p>
+    <w:p>
+      <w:pPr>
+        <w:rPr>
+          <w:rFonts w:ascii="Arial" w:hAnsi="Arial" w:cs="Arial"/>
+          <w:lang w:val="en-US"/>
+        </w:rPr>
+      </w:pPr>
+      <w:r>
+        <w:rPr>
+          <w:rFonts w:ascii="Arial" w:hAnsi="Arial" w:cs="Arial"/>
+          <w:lang w:val="en-US"/>
+        </w:rPr>
+        <w:t>Int fn = f(n);</w:t>
+      </w:r>
+      <w:r>
+        <w:rPr>
+          <w:rFonts w:ascii="Arial" w:hAnsi="Arial" w:cs="Arial"/>
+          <w:lang w:val="en-US"/>
+        </w:rPr>
+        <w:tab/>
+      </w:r>
+      <w:r>
+        <w:rPr>
+          <w:rFonts w:ascii="Arial" w:hAnsi="Arial" w:cs="Arial"/>
+          <w:lang w:val="en-US"/>
+        </w:rPr>
+        <w:tab/>
+        <w:t>// error. Evaluated at runtime (n is a variable)</w:t>
+      </w:r>
+    </w:p>
+    <w:p>
+      <w:pPr>
+        <w:rPr>
+          <w:rFonts w:ascii="Arial" w:hAnsi="Arial" w:cs="Arial"/>
+          <w:lang w:val="en-US"/>
+        </w:rPr>
+      </w:pPr>
+    </w:p>
+    <w:p>
+      <w:pPr>
+        <w:rPr>
+          <w:rFonts w:ascii="Arial" w:hAnsi="Arial" w:cs="Arial"/>
+          <w:lang w:val="en-US"/>
+        </w:rPr>
+      </w:pPr>
+      <w:r>
+        <w:rPr>
+          <w:rFonts w:ascii="Arial" w:hAnsi="Arial" w:cs="Arial"/>
+          <w:lang w:val="en-US"/>
+        </w:rPr>
+        <w:t>To be evaluated at compile time, a function must be suitably simple; single return type, no loops, no local variables</w:t>
+      </w:r>
+      <w:r>
+        <w:rPr>
+          <w:rFonts w:ascii="Arial" w:hAnsi="Arial" w:cs="Arial"/>
+          <w:lang w:val="en-US"/>
+        </w:rPr>
+        <w:t xml:space="preserve"> and </w:t>
+      </w:r>
+      <w:r>
+        <w:rPr>
+          <w:rFonts w:ascii="Arial" w:hAnsi="Arial" w:cs="Arial"/>
+          <w:lang w:val="en-US"/>
+        </w:rPr>
+        <w:t>no side effects</w:t>
+      </w:r>
+      <w:r>
+        <w:rPr>
+          <w:rFonts w:ascii="Arial" w:hAnsi="Arial" w:cs="Arial"/>
+          <w:lang w:val="en-US"/>
+        </w:rPr>
+        <w:t>.</w:t>
+      </w:r>
+    </w:p>
+    <w:p>
+      <w:pPr>
+        <w:rPr>
+          <w:rFonts w:ascii="Arial" w:hAnsi="Arial" w:cs="Arial"/>
+          <w:lang w:val="en-US"/>
+        </w:rPr>
+      </w:pPr>
+    </w:p>
+    <w:p>
+      <w:pPr>
+        <w:rPr>
+          <w:rFonts w:ascii="Arial" w:hAnsi="Arial" w:cs="Arial"/>
+          <w:u w:val="single"/>
+          <w:lang w:val="en-US"/>
+        </w:rPr>
+      </w:pPr>
+      <w:r>
+        <w:rPr>
+          <w:rFonts w:ascii="Arial" w:hAnsi="Arial" w:cs="Arial"/>
+          <w:u w:val="single"/>
+          <w:lang w:val="en-US"/>
+        </w:rPr>
+        <w:t>Inline functions</w:t>
+      </w:r>
+    </w:p>
+    <w:p>
+      <w:pPr>
+        <w:rPr>
+          <w:rFonts w:ascii="Arial" w:hAnsi="Arial" w:cs="Arial"/>
+          <w:lang w:val="en-US"/>
+        </w:rPr>
+      </w:pPr>
+      <w:r>
+        <w:rPr>
+          <w:rFonts w:ascii="Arial" w:hAnsi="Arial" w:cs="Arial"/>
+          <w:lang w:val="en-US"/>
+        </w:rPr>
+        <w:t>An inline function must be defined identically in every translation unit in which it is used. Inline functions should be defined in header files and included.</w:t>
+      </w:r>
+    </w:p>
+    <w:p>
+      <w:pPr>
+        <w:rPr>
+          <w:rFonts w:ascii="Arial" w:hAnsi="Arial" w:cs="Arial"/>
+          <w:u w:val="single"/>
+          <w:lang w:val="en-US"/>
+        </w:rPr>
+      </w:pPr>
+      <w:r>
+        <w:rPr>
+          <w:rFonts w:ascii="Arial" w:hAnsi="Arial" w:cs="Arial"/>
+          <w:lang w:val="en-US"/>
+        </w:rPr>
+        <w:tab/>
+      </w:r>
+      <w:r>
+        <w:rPr>
+          <w:rFonts w:ascii="Arial" w:hAnsi="Arial" w:cs="Arial"/>
+          <w:u w:val="single"/>
+          <w:lang w:val="en-US"/>
+        </w:rPr>
+        <w:t>File1.h</w:t>
+      </w:r>
+    </w:p>
+    <w:p>
+      <w:pPr>
+        <w:rPr>
+          <w:rFonts w:ascii="Arial" w:hAnsi="Arial" w:cs="Arial"/>
+          <w:lang w:val="en-US"/>
+        </w:rPr>
+      </w:pPr>
+      <w:r>
+        <w:rPr>
+          <w:rFonts w:ascii="Arial" w:hAnsi="Arial" w:cs="Arial"/>
+          <w:lang w:val="en-US"/>
+        </w:rPr>
+        <w:tab/>
+        <w:t>Inline int next(int i) { return i + 1;}</w:t>
+      </w:r>
+    </w:p>
+    <w:p>
+      <w:pPr>
+        <w:rPr>
+          <w:rFonts w:ascii="Arial" w:hAnsi="Arial" w:cs="Arial"/>
+          <w:lang w:val="en-US"/>
+        </w:rPr>
+      </w:pPr>
+      <w:r>
+        <w:rPr>
+          <w:rFonts w:ascii="Arial" w:hAnsi="Arial" w:cs="Arial"/>
+          <w:lang w:val="en-US"/>
+        </w:rPr>
+        <w:tab/>
+      </w:r>
+    </w:p>
+    <w:p>
+      <w:pPr>
+        <w:rPr>
+          <w:rFonts w:ascii="Arial" w:hAnsi="Arial" w:cs="Arial"/>
+          <w:u w:val="single"/>
+          <w:lang w:val="en-US"/>
+        </w:rPr>
+      </w:pPr>
+      <w:r>
+        <w:rPr>
+          <w:rFonts w:ascii="Arial" w:hAnsi="Arial" w:cs="Arial"/>
+          <w:lang w:val="en-US"/>
+        </w:rPr>
+        <w:tab/>
+      </w:r>
+      <w:r>
+        <w:rPr>
+          <w:rFonts w:ascii="Arial" w:hAnsi="Arial" w:cs="Arial"/>
+          <w:u w:val="single"/>
+          <w:lang w:val="en-US"/>
+        </w:rPr>
+        <w:t>File1.cpp</w:t>
+      </w:r>
+    </w:p>
+    <w:p>
+      <w:pPr>
+        <w:rPr>
+          <w:rFonts w:ascii="Arial" w:hAnsi="Arial" w:cs="Arial"/>
+          <w:lang w:val="en-US"/>
+        </w:rPr>
+      </w:pPr>
+      <w:r>
+        <w:rPr>
+          <w:rFonts w:ascii="Arial" w:hAnsi="Arial" w:cs="Arial"/>
+          <w:lang w:val="en-US"/>
+        </w:rPr>
+        <w:tab/>
+        <w:t>#include “file1.h”</w:t>
+      </w:r>
+    </w:p>
+    <w:p>
+      <w:pPr>
+        <w:rPr>
+          <w:rFonts w:ascii="Arial" w:hAnsi="Arial" w:cs="Arial"/>
+          <w:lang w:val="en-US"/>
+        </w:rPr>
+      </w:pPr>
+      <w:r>
+        <w:rPr>
+          <w:rFonts w:ascii="Arial" w:hAnsi="Arial" w:cs="Arial"/>
+          <w:lang w:val="en-US"/>
+        </w:rPr>
+        <w:tab/>
+        <w:t>Int h(int i) { return next(i);</w:t>
+      </w:r>
+    </w:p>
+    <w:p>
+      <w:pPr>
+        <w:rPr>
+          <w:rFonts w:ascii="Arial" w:hAnsi="Arial" w:cs="Arial"/>
+          <w:u w:val="single"/>
+          <w:lang w:val="en-US"/>
+        </w:rPr>
+      </w:pPr>
+    </w:p>
+    <w:p>
+      <w:pPr>
+        <w:rPr>
+          <w:rFonts w:ascii="Arial" w:hAnsi="Arial" w:cs="Arial"/>
+          <w:lang w:val="en-US"/>
+        </w:rPr>
+      </w:pPr>
+      <w:r>
+        <w:rPr>
+          <w:rFonts w:ascii="Arial" w:hAnsi="Arial" w:cs="Arial"/>
+          <w:sz w:val="24"/>
+          <w:szCs w:val="24"/>
+          <w:lang w:val="en-US"/>
+        </w:rPr>
+        <w:t>STRUCTS</w:t>
+      </w:r>
+      <w:r>
+        <w:rPr>
+          <w:rFonts w:ascii="Arial" w:hAnsi="Arial" w:cs="Arial"/>
+          <w:sz w:val="24"/>
+          <w:szCs w:val="24"/>
+          <w:lang w:val="en-US"/>
+        </w:rPr>
+        <w:br/>
+      </w:r>
+      <w:r>
+        <w:rPr>
+          <w:rFonts w:ascii="Arial" w:hAnsi="Arial" w:cs="Arial"/>
+          <w:lang w:val="en-US"/>
+        </w:rPr>
+        <w:t>Remember, structs are classes except members are public by default. Use structs in headers in cpp files exactly as you would classes.</w:t>
+      </w:r>
+    </w:p>
+    <w:p>
+      <w:pPr>
+        <w:rPr>
+          <w:rFonts w:ascii="Arial" w:hAnsi="Arial" w:cs="Arial"/>
+          <w:u w:val="single"/>
+          <w:lang w:val="en-US"/>
+        </w:rPr>
+      </w:pPr>
+      <w:r>
+        <w:rPr>
+          <w:rFonts w:ascii="Arial" w:hAnsi="Arial" w:cs="Arial"/>
+          <w:lang w:val="en-US"/>
+        </w:rPr>
+        <w:tab/>
+      </w:r>
+      <w:r>
+        <w:rPr>
+          <w:rFonts w:ascii="Arial" w:hAnsi="Arial" w:cs="Arial"/>
+          <w:u w:val="single"/>
+          <w:lang w:val="en-US"/>
+        </w:rPr>
+        <w:t>Date.h</w:t>
+      </w:r>
+    </w:p>
+    <w:p>
+      <w:pPr>
+        <w:rPr>
+          <w:rFonts w:ascii="Arial" w:hAnsi="Arial" w:cs="Arial"/>
+          <w:lang w:val="en-US"/>
+        </w:rPr>
+      </w:pPr>
+      <w:r>
+        <w:rPr>
+          <w:rFonts w:ascii="Arial" w:hAnsi="Arial" w:cs="Arial"/>
+          <w:lang w:val="en-US"/>
+        </w:rPr>
+        <w:tab/>
+        <w:t>Struct Date {</w:t>
+      </w:r>
+    </w:p>
+    <w:p>
+      <w:pPr>
+        <w:rPr>
+          <w:rFonts w:ascii="Arial" w:hAnsi="Arial" w:cs="Arial"/>
+          <w:lang w:val="en-US"/>
+        </w:rPr>
+      </w:pPr>
+      <w:r>
+        <w:rPr>
+          <w:rFonts w:ascii="Arial" w:hAnsi="Arial" w:cs="Arial"/>
+          <w:lang w:val="en-US"/>
+        </w:rPr>
+        <w:tab/>
+      </w:r>
+      <w:r>
+        <w:rPr>
+          <w:rFonts w:ascii="Arial" w:hAnsi="Arial" w:cs="Arial"/>
+          <w:lang w:val="en-US"/>
+        </w:rPr>
+        <w:tab/>
+        <w:t>Void init(int dd, int mm, int yy);</w:t>
+      </w:r>
+    </w:p>
+    <w:p>
+      <w:pPr>
+        <w:ind w:firstLine="720"/>
+        <w:rPr>
+          <w:rFonts w:ascii="Arial" w:hAnsi="Arial" w:cs="Arial"/>
+          <w:lang w:val="en-US"/>
+        </w:rPr>
+      </w:pPr>
+      <w:r>
+        <w:rPr>
+          <w:rFonts w:ascii="Arial" w:hAnsi="Arial" w:cs="Arial"/>
+          <w:lang w:val="en-US"/>
+        </w:rPr>
+        <w:lastRenderedPageBreak/>
+        <w:t>}</w:t>
+      </w:r>
+      <w:r>
+        <w:rPr>
+          <w:rFonts w:ascii="Arial" w:hAnsi="Arial" w:cs="Arial"/>
+          <w:lang w:val="en-US"/>
+        </w:rPr>
+        <w:tab/>
+      </w:r>
+    </w:p>
+    <w:p>
+      <w:pPr>
+        <w:ind w:firstLine="720"/>
+        <w:rPr>
+          <w:rFonts w:ascii="Arial" w:hAnsi="Arial" w:cs="Arial"/>
+          <w:u w:val="single"/>
+          <w:lang w:val="en-US"/>
+        </w:rPr>
+      </w:pPr>
+      <w:r>
+        <w:rPr>
+          <w:rFonts w:ascii="Arial" w:hAnsi="Arial" w:cs="Arial"/>
+          <w:u w:val="single"/>
+          <w:lang w:val="en-US"/>
+        </w:rPr>
+        <w:t>Date.cpp</w:t>
+      </w:r>
+    </w:p>
+    <w:p>
+      <w:pPr>
+        <w:ind w:firstLine="720"/>
+        <w:rPr>
+          <w:rFonts w:ascii="Arial" w:hAnsi="Arial" w:cs="Arial"/>
+          <w:lang w:val="en-US"/>
+        </w:rPr>
+      </w:pPr>
+      <w:r>
+        <w:rPr>
+          <w:rFonts w:ascii="Arial" w:hAnsi="Arial" w:cs="Arial"/>
+          <w:lang w:val="en-US"/>
+        </w:rPr>
+        <w:t>Void Date::init(int dd, int mm, int yy) {</w:t>
+      </w:r>
+    </w:p>
+    <w:p>
+      <w:pPr>
+        <w:ind w:firstLine="720"/>
+        <w:rPr>
+          <w:rFonts w:ascii="Arial" w:hAnsi="Arial" w:cs="Arial"/>
+          <w:lang w:val="en-US"/>
+        </w:rPr>
+      </w:pPr>
+      <w:r>
+        <w:rPr>
+          <w:rFonts w:ascii="Arial" w:hAnsi="Arial" w:cs="Arial"/>
+          <w:lang w:val="en-US"/>
+        </w:rPr>
+        <w:tab/>
+        <w:t>// code here</w:t>
+      </w:r>
+    </w:p>
+    <w:p>
+      <w:pPr>
+        <w:ind w:firstLine="720"/>
+        <w:rPr>
+          <w:rFonts w:ascii="Arial" w:hAnsi="Arial" w:cs="Arial"/>
+          <w:lang w:val="en-US"/>
+        </w:rPr>
+      </w:pPr>
+      <w:r>
+        <w:rPr>
+          <w:rFonts w:ascii="Arial" w:hAnsi="Arial" w:cs="Arial"/>
+          <w:lang w:val="en-US"/>
+        </w:rPr>
+        <w:t>}</w:t>
+      </w:r>
+    </w:p>
+    <w:p>
+      <w:pPr>
+        <w:rPr>
+          <w:rFonts w:ascii="Arial" w:hAnsi="Arial" w:cs="Arial"/>
+          <w:lang w:val="en-US"/>
+        </w:rPr>
+      </w:pPr>
+    </w:p>
+    <w:p>
+      <w:pPr>
+        <w:rPr>
+          <w:rFonts w:ascii="Arial" w:hAnsi="Arial" w:cs="Arial"/>
+          <w:sz w:val="24"/>
+          <w:szCs w:val="24"/>
+          <w:lang w:val="en-US"/>
+        </w:rPr>
+      </w:pPr>
+      <w:r>
+        <w:rPr>
+          <w:rFonts w:ascii="Arial" w:hAnsi="Arial" w:cs="Arial"/>
+          <w:sz w:val="24"/>
+          <w:szCs w:val="24"/>
+          <w:lang w:val="en-US"/>
+        </w:rPr>
         <w:t>LAMBDA</w:t>
       </w:r>
     </w:p>
@@ -550,7 +1304,6 @@
           <w:rFonts w:ascii="Arial" w:hAnsi="Arial" w:cs="Arial"/>
           <w:lang w:val="en-US"/>
         </w:rPr>
-        <w:lastRenderedPageBreak/>
         <w:t xml:space="preserve">Add </w:t>
       </w:r>
       <w:r>
@@ -734,6 +1487,1126 @@
           <w:lang w:val="en-US"/>
         </w:rPr>
         <w:t>If you need to copy an object in a class hierarchy, write some kind of clone function.</w:t>
+      </w:r>
+    </w:p>
+    <w:p>
+      <w:pPr>
+        <w:rPr>
+          <w:rFonts w:ascii="Arial" w:hAnsi="Arial" w:cs="Arial"/>
+          <w:lang w:val="en-US"/>
+        </w:rPr>
+      </w:pPr>
+    </w:p>
+    <w:p>
+      <w:pPr>
+        <w:rPr>
+          <w:rFonts w:ascii="Arial" w:hAnsi="Arial" w:cs="Arial"/>
+          <w:lang w:val="en-US"/>
+        </w:rPr>
+      </w:pPr>
+      <w:r>
+        <w:rPr>
+          <w:rFonts w:ascii="Arial" w:hAnsi="Arial" w:cs="Arial"/>
+          <w:lang w:val="en-US"/>
+        </w:rPr>
+        <w:t>By default, objects can be copied. The copy of a class object is a copy of each member. If that is not the behaviour wanted, a more appropriate behaviour can be provided.</w:t>
+      </w:r>
+    </w:p>
+    <w:p>
+      <w:pPr>
+        <w:rPr>
+          <w:rFonts w:ascii="Arial" w:hAnsi="Arial" w:cs="Arial"/>
+          <w:lang w:val="en-US"/>
+        </w:rPr>
+      </w:pPr>
+      <w:r>
+        <w:rPr>
+          <w:rFonts w:ascii="Arial" w:hAnsi="Arial" w:cs="Arial"/>
+          <w:u w:val="single"/>
+          <w:lang w:val="en-US"/>
+        </w:rPr>
+        <w:lastRenderedPageBreak/>
+        <w:t>Implicit vs explicit conversions</w:t>
+      </w:r>
+    </w:p>
+    <w:p>
+      <w:pPr>
+        <w:rPr>
+          <w:rFonts w:ascii="Arial" w:hAnsi="Arial" w:cs="Arial"/>
+          <w:lang w:val="en-US"/>
+        </w:rPr>
+      </w:pPr>
+      <w:r>
+        <w:rPr>
+          <w:rFonts w:ascii="Arial" w:hAnsi="Arial" w:cs="Arial"/>
+          <w:lang w:val="en-US"/>
+        </w:rPr>
+        <w:tab/>
+        <w:t>Class A {</w:t>
+      </w:r>
+    </w:p>
+    <w:p>
+      <w:pPr>
+        <w:rPr>
+          <w:rFonts w:ascii="Arial" w:hAnsi="Arial" w:cs="Arial"/>
+          <w:lang w:val="en-US"/>
+        </w:rPr>
+      </w:pPr>
+      <w:r>
+        <w:rPr>
+          <w:rFonts w:ascii="Arial" w:hAnsi="Arial" w:cs="Arial"/>
+          <w:lang w:val="en-US"/>
+        </w:rPr>
+        <w:tab/>
+        <w:t>Public:</w:t>
+      </w:r>
+    </w:p>
+    <w:p>
+      <w:pPr>
+        <w:rPr>
+          <w:rFonts w:ascii="Arial" w:hAnsi="Arial" w:cs="Arial"/>
+          <w:lang w:val="en-US"/>
+        </w:rPr>
+      </w:pPr>
+      <w:r>
+        <w:rPr>
+          <w:rFonts w:ascii="Arial" w:hAnsi="Arial" w:cs="Arial"/>
+          <w:lang w:val="en-US"/>
+        </w:rPr>
+        <w:tab/>
+      </w:r>
+      <w:r>
+        <w:rPr>
+          <w:rFonts w:ascii="Arial" w:hAnsi="Arial" w:cs="Arial"/>
+          <w:lang w:val="en-US"/>
+        </w:rPr>
+        <w:tab/>
+        <w:t>A(int n);</w:t>
+      </w:r>
+    </w:p>
+    <w:p>
+      <w:pPr>
+        <w:ind w:firstLine="720"/>
+        <w:rPr>
+          <w:rFonts w:ascii="Arial" w:hAnsi="Arial" w:cs="Arial"/>
+          <w:lang w:val="en-US"/>
+        </w:rPr>
+      </w:pPr>
+      <w:r>
+        <w:rPr>
+          <w:rFonts w:ascii="Arial" w:hAnsi="Arial" w:cs="Arial"/>
+          <w:lang w:val="en-US"/>
+        </w:rPr>
+        <w:t>}</w:t>
+      </w:r>
+    </w:p>
+    <w:p>
+      <w:pPr>
+        <w:ind w:firstLine="720"/>
+        <w:rPr>
+          <w:rFonts w:ascii="Arial" w:hAnsi="Arial" w:cs="Arial"/>
+          <w:lang w:val="en-US"/>
+        </w:rPr>
+      </w:pPr>
+    </w:p>
+    <w:p>
+      <w:pPr>
+        <w:ind w:firstLine="720"/>
+        <w:rPr>
+          <w:rFonts w:ascii="Arial" w:hAnsi="Arial" w:cs="Arial"/>
+          <w:lang w:val="en-US"/>
+        </w:rPr>
+      </w:pPr>
+      <w:r>
+        <w:rPr>
+          <w:rFonts w:ascii="Arial" w:hAnsi="Arial" w:cs="Arial"/>
+          <w:lang w:val="en-US"/>
+        </w:rPr>
+        <w:t>Class B {</w:t>
+      </w:r>
+    </w:p>
+    <w:p>
+      <w:pPr>
+        <w:ind w:firstLine="720"/>
+        <w:rPr>
+          <w:rFonts w:ascii="Arial" w:hAnsi="Arial" w:cs="Arial"/>
+          <w:lang w:val="en-US"/>
+        </w:rPr>
+      </w:pPr>
+      <w:r>
+        <w:rPr>
+          <w:rFonts w:ascii="Arial" w:hAnsi="Arial" w:cs="Arial"/>
+          <w:lang w:val="en-US"/>
+        </w:rPr>
+        <w:t>Public:</w:t>
+      </w:r>
+    </w:p>
+    <w:p>
+      <w:pPr>
+        <w:ind w:firstLine="720"/>
+        <w:rPr>
+          <w:rFonts w:ascii="Arial" w:hAnsi="Arial" w:cs="Arial"/>
+          <w:lang w:val="en-US"/>
+        </w:rPr>
+      </w:pPr>
+      <w:r>
+        <w:rPr>
+          <w:rFonts w:ascii="Arial" w:hAnsi="Arial" w:cs="Arial"/>
+          <w:lang w:val="en-US"/>
+        </w:rPr>
+        <w:tab/>
+        <w:t>explicit B(int n);</w:t>
+      </w:r>
+    </w:p>
+    <w:p>
+      <w:pPr>
+        <w:ind w:firstLine="720"/>
+        <w:rPr>
+          <w:rFonts w:ascii="Arial" w:hAnsi="Arial" w:cs="Arial"/>
+          <w:lang w:val="en-US"/>
+        </w:rPr>
+      </w:pPr>
+      <w:r>
+        <w:rPr>
+          <w:rFonts w:ascii="Arial" w:hAnsi="Arial" w:cs="Arial"/>
+          <w:lang w:val="en-US"/>
+        </w:rPr>
+        <w:t>}</w:t>
+      </w:r>
+    </w:p>
+    <w:p>
+      <w:pPr>
+        <w:ind w:firstLine="720"/>
+        <w:rPr>
+          <w:rFonts w:ascii="Arial" w:hAnsi="Arial" w:cs="Arial"/>
+          <w:lang w:val="en-US"/>
+        </w:rPr>
+      </w:pPr>
+    </w:p>
+    <w:p>
+      <w:pPr>
+        <w:ind w:firstLine="720"/>
+        <w:rPr>
+          <w:rFonts w:ascii="Arial" w:hAnsi="Arial" w:cs="Arial"/>
+          <w:lang w:val="en-US"/>
+        </w:rPr>
+      </w:pPr>
+      <w:r>
+        <w:rPr>
+          <w:rFonts w:ascii="Arial" w:hAnsi="Arial" w:cs="Arial"/>
+          <w:lang w:val="en-US"/>
+        </w:rPr>
+        <w:t>Void hi(A a);</w:t>
+      </w:r>
+    </w:p>
+    <w:p>
+      <w:pPr>
+        <w:ind w:firstLine="720"/>
+        <w:rPr>
+          <w:rFonts w:ascii="Arial" w:hAnsi="Arial" w:cs="Arial"/>
+          <w:lang w:val="en-US"/>
+        </w:rPr>
+      </w:pPr>
+      <w:r>
+        <w:rPr>
+          <w:rFonts w:ascii="Arial" w:hAnsi="Arial" w:cs="Arial"/>
+          <w:lang w:val="en-US"/>
+        </w:rPr>
+        <w:t>Void bye(B b);</w:t>
+      </w:r>
+    </w:p>
+    <w:p>
+      <w:pPr>
+        <w:ind w:firstLine="720"/>
+        <w:rPr>
+          <w:rFonts w:ascii="Arial" w:hAnsi="Arial" w:cs="Arial"/>
+          <w:lang w:val="en-US"/>
+        </w:rPr>
+      </w:pPr>
+    </w:p>
+    <w:p>
+      <w:pPr>
+        <w:ind w:firstLine="720"/>
+        <w:rPr>
+          <w:rFonts w:ascii="Arial" w:hAnsi="Arial" w:cs="Arial"/>
+          <w:lang w:val="en-US"/>
+        </w:rPr>
+      </w:pPr>
+      <w:r>
+        <w:rPr>
+          <w:rFonts w:ascii="Arial" w:hAnsi="Arial" w:cs="Arial"/>
+          <w:lang w:val="en-US"/>
+        </w:rPr>
+        <w:t>hi(5); // OK, implicit conversion. A instance initialized with ‘5’ as constructor value</w:t>
+      </w:r>
+    </w:p>
+    <w:p>
+      <w:pPr>
+        <w:ind w:firstLine="720"/>
+        <w:rPr>
+          <w:rFonts w:ascii="Arial" w:hAnsi="Arial" w:cs="Arial"/>
+          <w:lang w:val="en-US"/>
+        </w:rPr>
+      </w:pPr>
+      <w:r>
+        <w:rPr>
+          <w:rFonts w:ascii="Arial" w:hAnsi="Arial" w:cs="Arial"/>
+          <w:lang w:val="en-US"/>
+        </w:rPr>
+        <w:t>bye(5); // error. Explicit conversion</w:t>
+      </w:r>
+    </w:p>
+    <w:p>
+      <w:pPr>
+        <w:ind w:firstLine="720"/>
+        <w:rPr>
+          <w:rFonts w:ascii="Arial" w:hAnsi="Arial" w:cs="Arial"/>
+          <w:lang w:val="en-US"/>
+        </w:rPr>
+      </w:pPr>
+      <w:r>
+        <w:rPr>
+          <w:rFonts w:ascii="Arial" w:hAnsi="Arial" w:cs="Arial"/>
+          <w:lang w:val="en-US"/>
+        </w:rPr>
+        <w:t>bye(B{2}); // OK.</w:t>
+      </w:r>
+    </w:p>
+    <w:p>
+      <w:pPr>
+        <w:rPr>
+          <w:rFonts w:ascii="Arial" w:hAnsi="Arial" w:cs="Arial"/>
+          <w:lang w:val="en-US"/>
+        </w:rPr>
+      </w:pPr>
+    </w:p>
+    <w:p>
+      <w:pPr>
+        <w:rPr>
+          <w:rFonts w:ascii="Arial" w:hAnsi="Arial" w:cs="Arial"/>
+          <w:lang w:val="en-US"/>
+        </w:rPr>
+      </w:pPr>
+      <w:r>
+        <w:rPr>
+          <w:rFonts w:ascii="Arial" w:hAnsi="Arial" w:cs="Arial"/>
+          <w:lang w:val="en-US"/>
+        </w:rPr>
+        <w:t>It is good practice to mark constructors with 1 parameter as explicit.</w:t>
+      </w:r>
+    </w:p>
+    <w:p>
+      <w:pPr>
+        <w:rPr>
+          <w:rFonts w:ascii="Arial" w:hAnsi="Arial" w:cs="Arial"/>
+          <w:lang w:val="en-US"/>
+        </w:rPr>
+      </w:pPr>
+    </w:p>
+    <w:p>
+      <w:pPr>
+        <w:rPr>
+          <w:rFonts w:ascii="Arial" w:hAnsi="Arial" w:cs="Arial"/>
+          <w:u w:val="single"/>
+          <w:lang w:val="en-US"/>
+        </w:rPr>
+      </w:pPr>
+      <w:r>
+        <w:rPr>
+          <w:rFonts w:ascii="Arial" w:hAnsi="Arial" w:cs="Arial"/>
+          <w:u w:val="single"/>
+          <w:lang w:val="en-US"/>
+        </w:rPr>
+        <w:t>Copy and move</w:t>
+      </w:r>
+    </w:p>
+    <w:p>
+      <w:pPr>
+        <w:rPr>
+          <w:rFonts w:ascii="Arial" w:hAnsi="Arial" w:cs="Arial"/>
+          <w:lang w:val="en-US"/>
+        </w:rPr>
+      </w:pPr>
+      <w:r>
+        <w:rPr>
+          <w:rFonts w:ascii="Arial" w:hAnsi="Arial" w:cs="Arial"/>
+          <w:lang w:val="en-US"/>
+        </w:rPr>
+        <w:t>6 situations in which an object is copied or moved:</w:t>
+      </w:r>
+    </w:p>
+    <w:p>
+      <w:pPr>
+        <w:rPr>
+          <w:rFonts w:ascii="Arial" w:hAnsi="Arial" w:cs="Arial"/>
+          <w:lang w:val="en-US"/>
+        </w:rPr>
+      </w:pPr>
+      <w:r>
+        <w:rPr>
+          <w:rFonts w:ascii="Arial" w:hAnsi="Arial" w:cs="Arial"/>
+          <w:lang w:val="en-US"/>
+        </w:rPr>
+        <w:tab/>
+        <w:t>Class X {</w:t>
+      </w:r>
+    </w:p>
+    <w:p>
+      <w:pPr>
+        <w:rPr>
+          <w:rFonts w:ascii="Arial" w:hAnsi="Arial" w:cs="Arial"/>
+          <w:lang w:val="en-US"/>
+        </w:rPr>
+      </w:pPr>
+      <w:r>
+        <w:rPr>
+          <w:rFonts w:ascii="Arial" w:hAnsi="Arial" w:cs="Arial"/>
+          <w:lang w:val="en-US"/>
+        </w:rPr>
+        <w:tab/>
+        <w:t>Public:</w:t>
+      </w:r>
+    </w:p>
+    <w:p>
+      <w:pPr>
+        <w:rPr>
+          <w:rFonts w:ascii="Arial" w:hAnsi="Arial" w:cs="Arial"/>
+          <w:lang w:val="en-US"/>
+        </w:rPr>
+      </w:pPr>
+      <w:r>
+        <w:rPr>
+          <w:rFonts w:ascii="Arial" w:hAnsi="Arial" w:cs="Arial"/>
+          <w:lang w:val="en-US"/>
+        </w:rPr>
+        <w:tab/>
+      </w:r>
+      <w:r>
+        <w:rPr>
+          <w:rFonts w:ascii="Arial" w:hAnsi="Arial" w:cs="Arial"/>
+          <w:lang w:val="en-US"/>
+        </w:rPr>
+        <w:tab/>
+        <w:t>X(someType); // ordinary</w:t>
+      </w:r>
+    </w:p>
+    <w:p>
+      <w:pPr>
+        <w:rPr>
+          <w:rFonts w:ascii="Arial" w:hAnsi="Arial" w:cs="Arial"/>
+          <w:lang w:val="en-US"/>
+        </w:rPr>
+      </w:pPr>
+      <w:r>
+        <w:rPr>
+          <w:rFonts w:ascii="Arial" w:hAnsi="Arial" w:cs="Arial"/>
+          <w:lang w:val="en-US"/>
+        </w:rPr>
+        <w:tab/>
+      </w:r>
+      <w:r>
+        <w:rPr>
+          <w:rFonts w:ascii="Arial" w:hAnsi="Arial" w:cs="Arial"/>
+          <w:lang w:val="en-US"/>
+        </w:rPr>
+        <w:tab/>
+        <w:t>X() // default</w:t>
+      </w:r>
+    </w:p>
+    <w:p>
+      <w:pPr>
+        <w:rPr>
+          <w:rFonts w:ascii="Arial" w:hAnsi="Arial" w:cs="Arial"/>
+          <w:lang w:val="en-US"/>
+        </w:rPr>
+      </w:pPr>
+      <w:r>
+        <w:rPr>
+          <w:rFonts w:ascii="Arial" w:hAnsi="Arial" w:cs="Arial"/>
+          <w:lang w:val="en-US"/>
+        </w:rPr>
+        <w:tab/>
+      </w:r>
+      <w:r>
+        <w:rPr>
+          <w:rFonts w:ascii="Arial" w:hAnsi="Arial" w:cs="Arial"/>
+          <w:lang w:val="en-US"/>
+        </w:rPr>
+        <w:tab/>
+        <w:t>X(const X&amp;); // copy</w:t>
+      </w:r>
+    </w:p>
+    <w:p>
+      <w:pPr>
+        <w:rPr>
+          <w:rFonts w:ascii="Arial" w:hAnsi="Arial" w:cs="Arial"/>
+          <w:lang w:val="en-US"/>
+        </w:rPr>
+      </w:pPr>
+      <w:r>
+        <w:rPr>
+          <w:rFonts w:ascii="Arial" w:hAnsi="Arial" w:cs="Arial"/>
+          <w:lang w:val="en-US"/>
+        </w:rPr>
+        <w:tab/>
+      </w:r>
+      <w:r>
+        <w:rPr>
+          <w:rFonts w:ascii="Arial" w:hAnsi="Arial" w:cs="Arial"/>
+          <w:lang w:val="en-US"/>
+        </w:rPr>
+        <w:tab/>
+        <w:t>X(X&amp;&amp;); // move</w:t>
+      </w:r>
+    </w:p>
+    <w:p>
+      <w:pPr>
+        <w:rPr>
+          <w:rFonts w:ascii="Arial" w:hAnsi="Arial" w:cs="Arial"/>
+          <w:lang w:val="en-US"/>
+        </w:rPr>
+      </w:pPr>
+      <w:r>
+        <w:rPr>
+          <w:rFonts w:ascii="Arial" w:hAnsi="Arial" w:cs="Arial"/>
+          <w:lang w:val="en-US"/>
+        </w:rPr>
+        <w:tab/>
+      </w:r>
+      <w:r>
+        <w:rPr>
+          <w:rFonts w:ascii="Arial" w:hAnsi="Arial" w:cs="Arial"/>
+          <w:lang w:val="en-US"/>
+        </w:rPr>
+        <w:tab/>
+        <w:t>X&amp; operator= (const X&amp;); // copy assignment: clean up target + copy</w:t>
+      </w:r>
+    </w:p>
+    <w:p>
+      <w:pPr>
+        <w:rPr>
+          <w:rFonts w:ascii="Arial" w:hAnsi="Arial" w:cs="Arial"/>
+          <w:lang w:val="en-US"/>
+        </w:rPr>
+      </w:pPr>
+      <w:r>
+        <w:rPr>
+          <w:rFonts w:ascii="Arial" w:hAnsi="Arial" w:cs="Arial"/>
+          <w:lang w:val="en-US"/>
+        </w:rPr>
+        <w:tab/>
+      </w:r>
+      <w:r>
+        <w:rPr>
+          <w:rFonts w:ascii="Arial" w:hAnsi="Arial" w:cs="Arial"/>
+          <w:lang w:val="en-US"/>
+        </w:rPr>
+        <w:tab/>
+        <w:t>X&amp; operator=(X&amp;&amp;); // move assignment: clean up target + move</w:t>
+      </w:r>
+    </w:p>
+    <w:p>
+      <w:pPr>
+        <w:rPr>
+          <w:rFonts w:ascii="Arial" w:hAnsi="Arial" w:cs="Arial"/>
+          <w:lang w:val="en-US"/>
+        </w:rPr>
+      </w:pPr>
+      <w:r>
+        <w:rPr>
+          <w:rFonts w:ascii="Arial" w:hAnsi="Arial" w:cs="Arial"/>
+          <w:lang w:val="en-US"/>
+        </w:rPr>
+        <w:tab/>
+      </w:r>
+      <w:r>
+        <w:rPr>
+          <w:rFonts w:ascii="Arial" w:hAnsi="Arial" w:cs="Arial"/>
+          <w:lang w:val="en-US"/>
+        </w:rPr>
+        <w:tab/>
+        <w:t>~X(); // destructor</w:t>
+      </w:r>
+      <w:r>
+        <w:rPr>
+          <w:rFonts w:ascii="Arial" w:hAnsi="Arial" w:cs="Arial"/>
+          <w:lang w:val="en-US"/>
+        </w:rPr>
+        <w:tab/>
+      </w:r>
+      <w:r>
+        <w:rPr>
+          <w:rFonts w:ascii="Arial" w:hAnsi="Arial" w:cs="Arial"/>
+          <w:lang w:val="en-US"/>
+        </w:rPr>
+        <w:tab/>
+      </w:r>
+    </w:p>
+    <w:p>
+      <w:pPr>
+        <w:ind w:firstLine="720"/>
+        <w:rPr>
+          <w:rFonts w:ascii="Arial" w:hAnsi="Arial" w:cs="Arial"/>
+          <w:lang w:val="en-US"/>
+        </w:rPr>
+      </w:pPr>
+      <w:r>
+        <w:rPr>
+          <w:rFonts w:ascii="Arial" w:hAnsi="Arial" w:cs="Arial"/>
+          <w:lang w:val="en-US"/>
+        </w:rPr>
+        <w:t>}</w:t>
+      </w:r>
+    </w:p>
+    <w:p>
+      <w:pPr>
+        <w:rPr>
+          <w:rFonts w:ascii="Arial" w:hAnsi="Arial" w:cs="Arial"/>
+          <w:lang w:val="en-US"/>
+        </w:rPr>
+      </w:pPr>
+      <w:r>
+        <w:rPr>
+          <w:rFonts w:ascii="Arial" w:hAnsi="Arial" w:cs="Arial"/>
+          <w:lang w:val="en-US"/>
+        </w:rPr>
+        <w:lastRenderedPageBreak/>
+        <w:t>Copy constructors are implicit, e.g.</w:t>
+      </w:r>
+    </w:p>
+    <w:p>
+      <w:pPr>
+        <w:rPr>
+          <w:rFonts w:ascii="Arial" w:hAnsi="Arial" w:cs="Arial"/>
+          <w:lang w:val="en-US"/>
+        </w:rPr>
+      </w:pPr>
+      <w:r>
+        <w:rPr>
+          <w:rFonts w:ascii="Arial" w:hAnsi="Arial" w:cs="Arial"/>
+          <w:lang w:val="en-US"/>
+        </w:rPr>
+        <w:tab/>
+        <w:t>Class X {</w:t>
+      </w:r>
+    </w:p>
+    <w:p>
+      <w:pPr>
+        <w:ind w:firstLine="720"/>
+        <w:rPr>
+          <w:rFonts w:ascii="Arial" w:hAnsi="Arial" w:cs="Arial"/>
+          <w:lang w:val="en-US"/>
+        </w:rPr>
+      </w:pPr>
+      <w:r>
+        <w:rPr>
+          <w:rFonts w:ascii="Arial" w:hAnsi="Arial" w:cs="Arial"/>
+          <w:lang w:val="en-US"/>
+        </w:rPr>
+        <w:t>Public:</w:t>
+      </w:r>
+    </w:p>
+    <w:p>
+      <w:pPr>
+        <w:ind w:firstLine="720"/>
+        <w:rPr>
+          <w:rFonts w:ascii="Arial" w:hAnsi="Arial" w:cs="Arial"/>
+          <w:lang w:val="en-US"/>
+        </w:rPr>
+      </w:pPr>
+      <w:r>
+        <w:rPr>
+          <w:rFonts w:ascii="Arial" w:hAnsi="Arial" w:cs="Arial"/>
+          <w:lang w:val="en-US"/>
+        </w:rPr>
+        <w:tab/>
+        <w:t>X(int num);</w:t>
+      </w:r>
+    </w:p>
+    <w:p>
+      <w:pPr>
+        <w:ind w:firstLine="720"/>
+        <w:rPr>
+          <w:rFonts w:ascii="Arial" w:hAnsi="Arial" w:cs="Arial"/>
+          <w:lang w:val="en-US"/>
+        </w:rPr>
+      </w:pPr>
+      <w:r>
+        <w:rPr>
+          <w:rFonts w:ascii="Arial" w:hAnsi="Arial" w:cs="Arial"/>
+          <w:lang w:val="en-US"/>
+        </w:rPr>
+        <w:t>}</w:t>
+      </w:r>
+    </w:p>
+    <w:p>
+      <w:pPr>
+        <w:ind w:firstLine="720"/>
+        <w:rPr>
+          <w:rFonts w:ascii="Arial" w:hAnsi="Arial" w:cs="Arial"/>
+          <w:lang w:val="en-US"/>
+        </w:rPr>
+      </w:pPr>
+    </w:p>
+    <w:p>
+      <w:pPr>
+        <w:ind w:firstLine="720"/>
+        <w:rPr>
+          <w:rFonts w:ascii="Arial" w:hAnsi="Arial" w:cs="Arial"/>
+          <w:lang w:val="en-US"/>
+        </w:rPr>
+      </w:pPr>
+      <w:r>
+        <w:rPr>
+          <w:rFonts w:ascii="Arial" w:hAnsi="Arial" w:cs="Arial"/>
+          <w:lang w:val="en-US"/>
+        </w:rPr>
+        <w:t>X a;</w:t>
+      </w:r>
+      <w:r>
+        <w:rPr>
+          <w:rFonts w:ascii="Arial" w:hAnsi="Arial" w:cs="Arial"/>
+          <w:lang w:val="en-US"/>
+        </w:rPr>
+        <w:tab/>
+        <w:t>// error. no arg passed</w:t>
+      </w:r>
+    </w:p>
+    <w:p>
+      <w:pPr>
+        <w:ind w:firstLine="720"/>
+        <w:rPr>
+          <w:rFonts w:ascii="Arial" w:hAnsi="Arial" w:cs="Arial"/>
+          <w:lang w:val="en-US"/>
+        </w:rPr>
+      </w:pPr>
+      <w:r>
+        <w:rPr>
+          <w:rFonts w:ascii="Arial" w:hAnsi="Arial" w:cs="Arial"/>
+          <w:lang w:val="en-US"/>
+        </w:rPr>
+        <w:t>X b{};</w:t>
+      </w:r>
+      <w:r>
+        <w:rPr>
+          <w:rFonts w:ascii="Arial" w:hAnsi="Arial" w:cs="Arial"/>
+          <w:lang w:val="en-US"/>
+        </w:rPr>
+        <w:tab/>
+        <w:t>// error. no arg passed</w:t>
+      </w:r>
+    </w:p>
+    <w:p>
+      <w:pPr>
+        <w:ind w:firstLine="720"/>
+        <w:rPr>
+          <w:rFonts w:ascii="Arial" w:hAnsi="Arial" w:cs="Arial"/>
+          <w:lang w:val="en-US"/>
+        </w:rPr>
+      </w:pPr>
+      <w:r>
+        <w:rPr>
+          <w:rFonts w:ascii="Arial" w:hAnsi="Arial" w:cs="Arial"/>
+          <w:lang w:val="en-US"/>
+        </w:rPr>
+        <w:t>X c{1};</w:t>
+      </w:r>
+      <w:r>
+        <w:rPr>
+          <w:rFonts w:ascii="Arial" w:hAnsi="Arial" w:cs="Arial"/>
+          <w:lang w:val="en-US"/>
+        </w:rPr>
+        <w:tab/>
+        <w:t>// ok</w:t>
+      </w:r>
+    </w:p>
+    <w:p>
+      <w:pPr>
+        <w:ind w:left="1440" w:hanging="720"/>
+        <w:rPr>
+          <w:rFonts w:ascii="Arial" w:hAnsi="Arial" w:cs="Arial"/>
+          <w:lang w:val="en-US"/>
+        </w:rPr>
+      </w:pPr>
+      <w:r>
+        <w:rPr>
+          <w:rFonts w:ascii="Arial" w:hAnsi="Arial" w:cs="Arial"/>
+          <w:lang w:val="en-US"/>
+        </w:rPr>
+        <w:t>X d{c};</w:t>
+      </w:r>
+      <w:r>
+        <w:rPr>
+          <w:rFonts w:ascii="Arial" w:hAnsi="Arial" w:cs="Arial"/>
+          <w:lang w:val="en-US"/>
+        </w:rPr>
+        <w:tab/>
+        <w:t xml:space="preserve">// default copy constructor, ok. As </w:t>
+      </w:r>
+      <w:r>
+        <w:rPr>
+          <w:rFonts w:ascii="Arial" w:hAnsi="Arial" w:cs="Arial"/>
+          <w:i/>
+          <w:iCs/>
+          <w:lang w:val="en-US"/>
+        </w:rPr>
+        <w:t>c</w:t>
+      </w:r>
+      <w:r>
+        <w:rPr>
+          <w:rFonts w:ascii="Arial" w:hAnsi="Arial" w:cs="Arial"/>
+          <w:lang w:val="en-US"/>
+        </w:rPr>
+        <w:t xml:space="preserve"> was correctly created, we can copy it implicitly even though no copy constructor explicitly defined.</w:t>
+      </w:r>
+    </w:p>
+    <w:p>
+      <w:pPr>
+        <w:rPr>
+          <w:rFonts w:ascii="Arial" w:hAnsi="Arial" w:cs="Arial"/>
+          <w:lang w:val="en-US"/>
+        </w:rPr>
+      </w:pPr>
+    </w:p>
+    <w:p>
+      <w:pPr>
+        <w:rPr>
+          <w:rFonts w:ascii="Arial" w:hAnsi="Arial" w:cs="Arial"/>
+          <w:lang w:val="en-US"/>
+        </w:rPr>
+      </w:pPr>
+      <w:r>
+        <w:rPr>
+          <w:rFonts w:ascii="Arial" w:hAnsi="Arial" w:cs="Arial"/>
+          <w:lang w:val="en-US"/>
+        </w:rPr>
+        <w:t>A copy constructor and a copy assignment differ in that a copy constructor initializes uninitialized memory, whereas the copy assignment must handle an object that has already been constructed and may own resources.</w:t>
+      </w:r>
+    </w:p>
+    <w:p>
+      <w:pPr>
+        <w:rPr>
+          <w:rFonts w:ascii="Arial" w:hAnsi="Arial" w:cs="Arial"/>
+          <w:lang w:val="en-US"/>
+        </w:rPr>
+      </w:pPr>
+    </w:p>
+    <w:p>
+      <w:pPr>
+        <w:rPr>
+          <w:rFonts w:ascii="Arial" w:hAnsi="Arial" w:cs="Arial"/>
+          <w:lang w:val="en-US"/>
+        </w:rPr>
+      </w:pPr>
+      <w:r>
+        <w:rPr>
+          <w:rFonts w:ascii="Arial" w:hAnsi="Arial" w:cs="Arial"/>
+          <w:lang w:val="en-US"/>
+        </w:rPr>
+        <w:t xml:space="preserve">In general, if a class has a pointer member, the default copy and move operations should be considered suspicious. </w:t>
+      </w:r>
+    </w:p>
+    <w:p>
+      <w:pPr>
+        <w:rPr>
+          <w:rFonts w:ascii="Arial" w:hAnsi="Arial" w:cs="Arial"/>
+          <w:lang w:val="en-US"/>
+        </w:rPr>
+      </w:pPr>
+    </w:p>
+    <w:p>
+      <w:pPr>
+        <w:rPr>
+          <w:rFonts w:ascii="Arial" w:hAnsi="Arial" w:cs="Arial"/>
+          <w:u w:val="single"/>
+          <w:lang w:val="en-US"/>
+        </w:rPr>
+      </w:pPr>
+      <w:r>
+        <w:rPr>
+          <w:rFonts w:ascii="Arial" w:hAnsi="Arial" w:cs="Arial"/>
+          <w:u w:val="single"/>
+          <w:lang w:val="en-US"/>
+        </w:rPr>
+        <w:t>Destructors</w:t>
+      </w:r>
+    </w:p>
+    <w:p>
+      <w:pPr>
+        <w:rPr>
+          <w:rFonts w:ascii="Arial" w:hAnsi="Arial" w:cs="Arial"/>
+          <w:lang w:val="en-US"/>
+        </w:rPr>
+      </w:pPr>
+      <w:r>
+        <w:rPr>
+          <w:rFonts w:ascii="Arial" w:hAnsi="Arial" w:cs="Arial"/>
+          <w:lang w:val="en-US"/>
+        </w:rPr>
+        <w:t>A destructor can be declared as virtual, and usually should be for a class with a virtual function. Failure could cause resources to be leaked.</w:t>
+      </w:r>
+    </w:p>
+    <w:p>
+      <w:pPr>
+        <w:rPr>
+          <w:rFonts w:ascii="Arial" w:hAnsi="Arial" w:cs="Arial"/>
+          <w:sz w:val="24"/>
+          <w:szCs w:val="24"/>
+          <w:lang w:val="en-US"/>
+        </w:rPr>
+      </w:pPr>
+    </w:p>
+    <w:p>
+      <w:pPr>
+        <w:rPr>
+          <w:rFonts w:ascii="Arial" w:hAnsi="Arial" w:cs="Arial"/>
+          <w:u w:val="single"/>
+          <w:lang w:val="en-US"/>
+        </w:rPr>
+      </w:pPr>
+      <w:r>
+        <w:rPr>
+          <w:rFonts w:ascii="Arial" w:hAnsi="Arial" w:cs="Arial"/>
+          <w:u w:val="single"/>
+          <w:lang w:val="en-US"/>
+        </w:rPr>
+        <w:t>static member initialization</w:t>
+      </w:r>
+    </w:p>
+    <w:p>
+      <w:pPr>
+        <w:rPr>
+          <w:rFonts w:ascii="Arial" w:hAnsi="Arial" w:cs="Arial"/>
+          <w:lang w:val="en-US"/>
+        </w:rPr>
+      </w:pPr>
+      <w:r>
+        <w:rPr>
+          <w:rFonts w:ascii="Arial" w:hAnsi="Arial" w:cs="Arial"/>
+          <w:lang w:val="en-US"/>
+        </w:rPr>
+        <w:t>Static members are declared in classes but have to be defined outside.</w:t>
+      </w:r>
+    </w:p>
+    <w:p>
+      <w:pPr>
+        <w:rPr>
+          <w:rFonts w:ascii="Arial" w:hAnsi="Arial" w:cs="Arial"/>
+          <w:lang w:val="en-US"/>
+        </w:rPr>
+      </w:pPr>
+      <w:r>
+        <w:rPr>
+          <w:rFonts w:ascii="Arial" w:hAnsi="Arial" w:cs="Arial"/>
+          <w:lang w:val="en-US"/>
+        </w:rPr>
+        <w:tab/>
+        <w:t>Class Node {</w:t>
+      </w:r>
+    </w:p>
+    <w:p>
+      <w:pPr>
+        <w:rPr>
+          <w:rFonts w:ascii="Arial" w:hAnsi="Arial" w:cs="Arial"/>
+          <w:lang w:val="en-US"/>
+        </w:rPr>
+      </w:pPr>
+      <w:r>
+        <w:rPr>
+          <w:rFonts w:ascii="Arial" w:hAnsi="Arial" w:cs="Arial"/>
+          <w:lang w:val="en-US"/>
+        </w:rPr>
+        <w:tab/>
+      </w:r>
+      <w:r>
+        <w:rPr>
+          <w:rFonts w:ascii="Arial" w:hAnsi="Arial" w:cs="Arial"/>
+          <w:lang w:val="en-US"/>
+        </w:rPr>
+        <w:tab/>
+        <w:t>// …</w:t>
+      </w:r>
+    </w:p>
+    <w:p>
+      <w:pPr>
+        <w:rPr>
+          <w:rFonts w:ascii="Arial" w:hAnsi="Arial" w:cs="Arial"/>
+          <w:lang w:val="en-US"/>
+        </w:rPr>
+      </w:pPr>
+      <w:r>
+        <w:rPr>
+          <w:rFonts w:ascii="Arial" w:hAnsi="Arial" w:cs="Arial"/>
+          <w:lang w:val="en-US"/>
+        </w:rPr>
+        <w:tab/>
+      </w:r>
+      <w:r>
+        <w:rPr>
+          <w:rFonts w:ascii="Arial" w:hAnsi="Arial" w:cs="Arial"/>
+          <w:lang w:val="en-US"/>
+        </w:rPr>
+        <w:tab/>
+        <w:t>Static int node_count;</w:t>
+      </w:r>
+      <w:r>
+        <w:rPr>
+          <w:rFonts w:ascii="Arial" w:hAnsi="Arial" w:cs="Arial"/>
+          <w:lang w:val="en-US"/>
+        </w:rPr>
+        <w:tab/>
+        <w:t>// declared</w:t>
+      </w:r>
+    </w:p>
+    <w:p>
+      <w:pPr>
+        <w:ind w:firstLine="720"/>
+        <w:rPr>
+          <w:rFonts w:ascii="Arial" w:hAnsi="Arial" w:cs="Arial"/>
+          <w:lang w:val="en-US"/>
+        </w:rPr>
+      </w:pPr>
+      <w:r>
+        <w:rPr>
+          <w:rFonts w:ascii="Arial" w:hAnsi="Arial" w:cs="Arial"/>
+          <w:lang w:val="en-US"/>
+        </w:rPr>
+        <w:t>}</w:t>
+      </w:r>
+    </w:p>
+    <w:p>
+      <w:pPr>
+        <w:ind w:firstLine="720"/>
+        <w:rPr>
+          <w:rFonts w:ascii="Arial" w:hAnsi="Arial" w:cs="Arial"/>
+          <w:lang w:val="en-US"/>
+        </w:rPr>
+      </w:pPr>
+    </w:p>
+    <w:p>
+      <w:pPr>
+        <w:ind w:firstLine="720"/>
+        <w:rPr>
+          <w:rFonts w:ascii="Arial" w:hAnsi="Arial" w:cs="Arial"/>
+          <w:lang w:val="en-US"/>
+        </w:rPr>
+      </w:pPr>
+      <w:r>
+        <w:rPr>
+          <w:rFonts w:ascii="Arial" w:hAnsi="Arial" w:cs="Arial"/>
+          <w:lang w:val="en-US"/>
+        </w:rPr>
+        <w:t>Int Node::node_count = 0;</w:t>
+      </w:r>
+      <w:r>
+        <w:rPr>
+          <w:rFonts w:ascii="Arial" w:hAnsi="Arial" w:cs="Arial"/>
+          <w:lang w:val="en-US"/>
+        </w:rPr>
+        <w:tab/>
+        <w:t>// defined</w:t>
+      </w:r>
+    </w:p>
+    <w:p>
+      <w:pPr>
+        <w:rPr>
+          <w:rFonts w:ascii="Arial" w:hAnsi="Arial" w:cs="Arial"/>
+          <w:lang w:val="en-US"/>
+        </w:rPr>
+      </w:pPr>
+    </w:p>
+    <w:p>
+      <w:pPr>
+        <w:rPr>
+          <w:rFonts w:ascii="Arial" w:hAnsi="Arial" w:cs="Arial"/>
+          <w:lang w:val="en-US"/>
+        </w:rPr>
+      </w:pPr>
+      <w:r>
+        <w:rPr>
+          <w:rFonts w:ascii="Arial" w:hAnsi="Arial" w:cs="Arial"/>
+          <w:lang w:val="en-US"/>
+        </w:rPr>
+        <w:t>There are a few exceptions to this rule; if the static member is a const or an enum, e.g.</w:t>
+      </w:r>
+    </w:p>
+    <w:p>
+      <w:pPr>
+        <w:rPr>
+          <w:rFonts w:ascii="Arial" w:hAnsi="Arial" w:cs="Arial"/>
+          <w:lang w:val="en-US"/>
+        </w:rPr>
+      </w:pPr>
+      <w:r>
+        <w:rPr>
+          <w:rFonts w:ascii="Arial" w:hAnsi="Arial" w:cs="Arial"/>
+          <w:lang w:val="en-US"/>
+        </w:rPr>
+        <w:tab/>
+        <w:t>Class Node {</w:t>
+      </w:r>
+    </w:p>
+    <w:p>
+      <w:pPr>
+        <w:rPr>
+          <w:rFonts w:ascii="Arial" w:hAnsi="Arial" w:cs="Arial"/>
+          <w:lang w:val="en-US"/>
+        </w:rPr>
+      </w:pPr>
+      <w:r>
+        <w:rPr>
+          <w:rFonts w:ascii="Arial" w:hAnsi="Arial" w:cs="Arial"/>
+          <w:lang w:val="en-US"/>
+        </w:rPr>
+        <w:lastRenderedPageBreak/>
+        <w:tab/>
+      </w:r>
+      <w:r>
+        <w:rPr>
+          <w:rFonts w:ascii="Arial" w:hAnsi="Arial" w:cs="Arial"/>
+          <w:lang w:val="en-US"/>
+        </w:rPr>
+        <w:tab/>
+        <w:t>// …</w:t>
+      </w:r>
+    </w:p>
+    <w:p>
+      <w:pPr>
+        <w:rPr>
+          <w:rFonts w:ascii="Arial" w:hAnsi="Arial" w:cs="Arial"/>
+          <w:lang w:val="en-US"/>
+        </w:rPr>
+      </w:pPr>
+      <w:r>
+        <w:rPr>
+          <w:rFonts w:ascii="Arial" w:hAnsi="Arial" w:cs="Arial"/>
+          <w:lang w:val="en-US"/>
+        </w:rPr>
+        <w:tab/>
+      </w:r>
+      <w:r>
+        <w:rPr>
+          <w:rFonts w:ascii="Arial" w:hAnsi="Arial" w:cs="Arial"/>
+          <w:lang w:val="en-US"/>
+        </w:rPr>
+        <w:tab/>
+        <w:t>Static const int c1 = 7;</w:t>
+      </w:r>
+    </w:p>
+    <w:p>
+      <w:pPr>
+        <w:ind w:firstLine="720"/>
+        <w:rPr>
+          <w:rFonts w:ascii="Arial" w:hAnsi="Arial" w:cs="Arial"/>
+          <w:lang w:val="en-US"/>
+        </w:rPr>
+      </w:pPr>
+      <w:r>
+        <w:rPr>
+          <w:rFonts w:ascii="Arial" w:hAnsi="Arial" w:cs="Arial"/>
+          <w:lang w:val="en-US"/>
+        </w:rPr>
+        <w:t>}</w:t>
       </w:r>
     </w:p>
     <w:p>
@@ -960,7 +2833,6 @@
           <w:rFonts w:ascii="Arial" w:hAnsi="Arial" w:cs="Arial"/>
           <w:lang w:val="en-US"/>
         </w:rPr>
-        <w:lastRenderedPageBreak/>
         <w:t xml:space="preserve">Applying </w:t>
       </w:r>
       <w:r>
@@ -987,6 +2859,94 @@
           <w:lang w:val="en-US"/>
         </w:rPr>
         <w:t>to nullptr has no effect, so no need to check existence.</w:t>
+      </w:r>
+    </w:p>
+    <w:p>
+      <w:pPr>
+        <w:rPr>
+          <w:rFonts w:ascii="Arial" w:hAnsi="Arial" w:cs="Arial"/>
+          <w:lang w:val="en-US"/>
+        </w:rPr>
+      </w:pPr>
+    </w:p>
+    <w:p>
+      <w:pPr>
+        <w:rPr>
+          <w:rFonts w:ascii="Arial" w:hAnsi="Arial" w:cs="Arial"/>
+          <w:u w:val="single"/>
+          <w:lang w:val="en-US"/>
+        </w:rPr>
+      </w:pPr>
+      <w:r>
+        <w:rPr>
+          <w:rFonts w:ascii="Arial" w:hAnsi="Arial" w:cs="Arial"/>
+          <w:u w:val="single"/>
+          <w:lang w:val="en-US"/>
+        </w:rPr>
+        <w:t>Void pointer</w:t>
+      </w:r>
+    </w:p>
+    <w:p>
+      <w:pPr>
+        <w:rPr>
+          <w:rFonts w:ascii="Arial" w:hAnsi="Arial" w:cs="Arial"/>
+          <w:lang w:val="en-US"/>
+        </w:rPr>
+      </w:pPr>
+      <w:r>
+        <w:rPr>
+          <w:rFonts w:ascii="Arial" w:hAnsi="Arial" w:cs="Arial"/>
+          <w:lang w:val="en-US"/>
+        </w:rPr>
+        <w:t>A pointer which has no associated data type with it.</w:t>
+      </w:r>
+    </w:p>
+    <w:p>
+      <w:pPr>
+        <w:rPr>
+          <w:rFonts w:ascii="Arial" w:hAnsi="Arial" w:cs="Arial"/>
+          <w:lang w:val="en-US"/>
+        </w:rPr>
+      </w:pPr>
+      <w:r>
+        <w:rPr>
+          <w:rFonts w:ascii="Arial" w:hAnsi="Arial" w:cs="Arial"/>
+          <w:lang w:val="en-US"/>
+        </w:rPr>
+        <w:tab/>
+        <w:t>Int n = 10;</w:t>
+      </w:r>
+    </w:p>
+    <w:p>
+      <w:pPr>
+        <w:rPr>
+          <w:rFonts w:ascii="Arial" w:hAnsi="Arial" w:cs="Arial"/>
+          <w:lang w:val="en-US"/>
+        </w:rPr>
+      </w:pPr>
+      <w:r>
+        <w:rPr>
+          <w:rFonts w:ascii="Arial" w:hAnsi="Arial" w:cs="Arial"/>
+          <w:lang w:val="en-US"/>
+        </w:rPr>
+        <w:tab/>
+        <w:t>Void* ptr = &amp;n;</w:t>
+      </w:r>
+    </w:p>
+    <w:p>
+      <w:pPr>
+        <w:rPr>
+          <w:rFonts w:ascii="Arial" w:hAnsi="Arial" w:cs="Arial"/>
+          <w:lang w:val="en-US"/>
+        </w:rPr>
+      </w:pPr>
+      <w:r>
+        <w:rPr>
+          <w:rFonts w:ascii="Arial" w:hAnsi="Arial" w:cs="Arial"/>
+          <w:lang w:val="en-US"/>
+        </w:rPr>
+        <w:tab/>
+        <w:t>Cout &lt;&lt; static_cast&lt;int&gt;(*ptr);</w:t>
       </w:r>
     </w:p>
     <w:p>
@@ -1073,6 +3033,7 @@
           <w:rFonts w:ascii="Arial" w:hAnsi="Arial" w:cs="Arial"/>
           <w:lang w:val="en-US"/>
         </w:rPr>
+        <w:lastRenderedPageBreak/>
         <w:t>Lvalue: to refer to objects whose value we want to change</w:t>
       </w:r>
     </w:p>
@@ -1535,8 +3496,14 @@
           <w:rFonts w:ascii="Arial" w:hAnsi="Arial" w:cs="Arial"/>
           <w:lang w:val="en-US"/>
         </w:rPr>
-        <w:lastRenderedPageBreak/>
         <w:t>Only use rvalue references for forwarding and move semantics</w:t>
+      </w:r>
+      <w:r>
+        <w:rPr>
+          <w:rFonts w:ascii="Arial" w:hAnsi="Arial" w:cs="Arial"/>
+          <w:lang w:val="en-US"/>
+        </w:rPr>
+        <w:t>.</w:t>
       </w:r>
     </w:p>
     <w:p>
@@ -1621,6 +3588,7 @@
           <w:rFonts w:ascii="Arial" w:hAnsi="Arial" w:cs="Arial"/>
           <w:lang w:val="en-US"/>
         </w:rPr>
+        <w:lastRenderedPageBreak/>
         <w:t>Use a reference when:</w:t>
       </w:r>
     </w:p>
@@ -1903,6 +3871,193 @@
       <w:pPr>
         <w:rPr>
           <w:rFonts w:ascii="Arial" w:hAnsi="Arial" w:cs="Arial"/>
+          <w:lang w:val="en-US"/>
+        </w:rPr>
+      </w:pPr>
+      <w:r>
+        <w:rPr>
+          <w:rFonts w:ascii="Arial" w:hAnsi="Arial" w:cs="Arial"/>
+          <w:lang w:val="en-US"/>
+        </w:rPr>
+        <w:t>Enumerations are user defined types so we can define operators for them.</w:t>
+      </w:r>
+    </w:p>
+    <w:p>
+      <w:pPr>
+        <w:rPr>
+          <w:rFonts w:ascii="Arial" w:hAnsi="Arial" w:cs="Arial"/>
+          <w:lang w:val="en-US"/>
+        </w:rPr>
+      </w:pPr>
+      <w:r>
+        <w:rPr>
+          <w:rFonts w:ascii="Arial" w:hAnsi="Arial" w:cs="Arial"/>
+          <w:lang w:val="en-US"/>
+        </w:rPr>
+        <w:tab/>
+        <w:t>enum Day = { sun, mon, tue, wed, thu, fri, sat };</w:t>
+      </w:r>
+    </w:p>
+    <w:p>
+      <w:pPr>
+        <w:rPr>
+          <w:rFonts w:ascii="Arial" w:hAnsi="Arial" w:cs="Arial"/>
+          <w:lang w:val="en-US"/>
+        </w:rPr>
+      </w:pPr>
+      <w:r>
+        <w:rPr>
+          <w:rFonts w:ascii="Arial" w:hAnsi="Arial" w:cs="Arial"/>
+          <w:lang w:val="en-US"/>
+        </w:rPr>
+        <w:tab/>
+        <w:t>Day&amp; operator++(Day&amp; d) {</w:t>
+      </w:r>
+    </w:p>
+    <w:p>
+      <w:pPr>
+        <w:rPr>
+          <w:rFonts w:ascii="Arial" w:hAnsi="Arial" w:cs="Arial"/>
+          <w:lang w:val="en-US"/>
+        </w:rPr>
+      </w:pPr>
+      <w:r>
+        <w:rPr>
+          <w:rFonts w:ascii="Arial" w:hAnsi="Arial" w:cs="Arial"/>
+          <w:lang w:val="en-US"/>
+        </w:rPr>
+        <w:tab/>
+      </w:r>
+      <w:r>
+        <w:rPr>
+          <w:rFonts w:ascii="Arial" w:hAnsi="Arial" w:cs="Arial"/>
+          <w:lang w:val="en-US"/>
+        </w:rPr>
+        <w:tab/>
+        <w:t>return d = (sat == d) ? sun : static_cast&lt;Day&gt;(d + 1</w:t>
+      </w:r>
+      <w:r>
+        <w:rPr>
+          <w:rFonts w:ascii="Arial" w:hAnsi="Arial" w:cs="Arial"/>
+          <w:lang w:val="en-US"/>
+        </w:rPr>
+        <w:t>)</w:t>
+      </w:r>
+      <w:r>
+        <w:rPr>
+          <w:rFonts w:ascii="Arial" w:hAnsi="Arial" w:cs="Arial"/>
+          <w:lang w:val="en-US"/>
+        </w:rPr>
+        <w:t>;</w:t>
+      </w:r>
+    </w:p>
+    <w:p>
+      <w:pPr>
+        <w:ind w:firstLine="720"/>
+        <w:rPr>
+          <w:rFonts w:ascii="Arial" w:hAnsi="Arial" w:cs="Arial"/>
+          <w:lang w:val="en-US"/>
+        </w:rPr>
+      </w:pPr>
+      <w:r>
+        <w:rPr>
+          <w:rFonts w:ascii="Arial" w:hAnsi="Arial" w:cs="Arial"/>
+          <w:lang w:val="en-US"/>
+        </w:rPr>
+        <w:t>}</w:t>
+      </w:r>
+    </w:p>
+    <w:p>
+      <w:pPr>
+        <w:rPr>
+          <w:rFonts w:ascii="Arial" w:hAnsi="Arial" w:cs="Arial"/>
+          <w:sz w:val="24"/>
+          <w:szCs w:val="24"/>
+          <w:lang w:val="en-US"/>
+        </w:rPr>
+      </w:pPr>
+    </w:p>
+    <w:p>
+      <w:pPr>
+        <w:rPr>
+          <w:rFonts w:ascii="Arial" w:hAnsi="Arial" w:cs="Arial"/>
+          <w:sz w:val="24"/>
+          <w:szCs w:val="24"/>
+          <w:lang w:val="en-US"/>
+        </w:rPr>
+      </w:pPr>
+      <w:r>
+        <w:rPr>
+          <w:rFonts w:ascii="Arial" w:hAnsi="Arial" w:cs="Arial"/>
+          <w:sz w:val="24"/>
+          <w:szCs w:val="24"/>
+          <w:lang w:val="en-US"/>
+        </w:rPr>
+        <w:t>NAMESPACES</w:t>
+      </w:r>
+    </w:p>
+    <w:p>
+      <w:pPr>
+        <w:rPr>
+          <w:rFonts w:ascii="Arial" w:hAnsi="Arial" w:cs="Arial"/>
+          <w:u w:val="single"/>
+          <w:lang w:val="en-US"/>
+        </w:rPr>
+      </w:pPr>
+      <w:r>
+        <w:rPr>
+          <w:rFonts w:ascii="Arial" w:hAnsi="Arial" w:cs="Arial"/>
+          <w:u w:val="single"/>
+          <w:lang w:val="en-US"/>
+        </w:rPr>
+        <w:t>Resolution operator</w:t>
+      </w:r>
+    </w:p>
+    <w:p>
+      <w:pPr>
+        <w:rPr>
+          <w:rFonts w:ascii="Arial" w:hAnsi="Arial" w:cs="Arial"/>
+          <w:lang w:val="en-US"/>
+        </w:rPr>
+      </w:pPr>
+      <w:r>
+        <w:rPr>
+          <w:rFonts w:ascii="Arial" w:hAnsi="Arial" w:cs="Arial"/>
+          <w:lang w:val="en-US"/>
+        </w:rPr>
+        <w:tab/>
+        <w:t>::Testing</w:t>
+      </w:r>
+    </w:p>
+    <w:p>
+      <w:pPr>
+        <w:rPr>
+          <w:rFonts w:ascii="Arial" w:hAnsi="Arial" w:cs="Arial"/>
+          <w:lang w:val="en-US"/>
+        </w:rPr>
+      </w:pPr>
+      <w:r>
+        <w:rPr>
+          <w:rFonts w:ascii="Arial" w:hAnsi="Arial" w:cs="Arial"/>
+          <w:lang w:val="en-US"/>
+        </w:rPr>
+        <w:t>Means look in the global namespace. Similar to PHPs \Exception (\).</w:t>
+      </w:r>
+    </w:p>
+    <w:p>
+      <w:pPr>
+        <w:rPr>
+          <w:rFonts w:ascii="Arial" w:hAnsi="Arial" w:cs="Arial"/>
+          <w:sz w:val="24"/>
+          <w:szCs w:val="24"/>
+          <w:lang w:val="en-US"/>
+        </w:rPr>
+      </w:pPr>
+    </w:p>
+    <w:p>
+      <w:pPr>
+        <w:rPr>
+          <w:rFonts w:ascii="Arial" w:hAnsi="Arial" w:cs="Arial"/>
           <w:sz w:val="24"/>
           <w:szCs w:val="24"/>
           <w:lang w:val="en-US"/>
@@ -1970,6 +4125,7 @@
           <w:rFonts w:ascii="Arial" w:hAnsi="Arial" w:cs="Arial"/>
           <w:lang w:val="en-US"/>
         </w:rPr>
+        <w:lastRenderedPageBreak/>
         <w:t>length_error</w:t>
       </w:r>
     </w:p>
@@ -2005,6 +4161,105 @@
       <w:pPr>
         <w:rPr>
           <w:rFonts w:ascii="Arial" w:hAnsi="Arial" w:cs="Arial"/>
+          <w:lang w:val="en-US"/>
+        </w:rPr>
+      </w:pPr>
+      <w:r>
+        <w:rPr>
+          <w:rFonts w:ascii="Arial" w:hAnsi="Arial" w:cs="Arial"/>
+          <w:lang w:val="en-US"/>
+        </w:rPr>
+        <w:t xml:space="preserve">Catching the </w:t>
+      </w:r>
+      <w:r>
+        <w:rPr>
+          <w:rFonts w:ascii="Arial" w:hAnsi="Arial" w:cs="Arial"/>
+          <w:i/>
+          <w:iCs/>
+          <w:lang w:val="en-US"/>
+        </w:rPr>
+        <w:t>std::exception</w:t>
+      </w:r>
+      <w:r>
+        <w:rPr>
+          <w:rFonts w:ascii="Arial" w:hAnsi="Arial" w:cs="Arial"/>
+          <w:lang w:val="en-US"/>
+        </w:rPr>
+        <w:t xml:space="preserve"> does not catch all exceptions. </w:t>
+      </w:r>
+      <w:r>
+        <w:rPr>
+          <w:rFonts w:ascii="Arial" w:hAnsi="Arial" w:cs="Arial"/>
+          <w:lang w:val="en-US"/>
+        </w:rPr>
+        <w:t xml:space="preserve">Don’t assume that every exception is derived from </w:t>
+      </w:r>
+      <w:r>
+        <w:rPr>
+          <w:rFonts w:ascii="Arial" w:hAnsi="Arial" w:cs="Arial"/>
+          <w:i/>
+          <w:iCs/>
+          <w:lang w:val="en-US"/>
+        </w:rPr>
+        <w:t>std::</w:t>
+      </w:r>
+      <w:r>
+        <w:rPr>
+          <w:rFonts w:ascii="Arial" w:hAnsi="Arial" w:cs="Arial"/>
+          <w:lang w:val="en-US"/>
+        </w:rPr>
+        <w:t>exception</w:t>
+      </w:r>
+      <w:r>
+        <w:rPr>
+          <w:rFonts w:ascii="Arial" w:hAnsi="Arial" w:cs="Arial"/>
+          <w:lang w:val="en-US"/>
+        </w:rPr>
+        <w:t xml:space="preserve">. </w:t>
+      </w:r>
+      <w:r>
+        <w:rPr>
+          <w:rFonts w:ascii="Arial" w:hAnsi="Arial" w:cs="Arial"/>
+          <w:lang w:val="en-US"/>
+        </w:rPr>
+        <w:t>E</w:t>
+      </w:r>
+      <w:r>
+        <w:rPr>
+          <w:rFonts w:ascii="Arial" w:hAnsi="Arial" w:cs="Arial"/>
+          <w:lang w:val="en-US"/>
+        </w:rPr>
+        <w:t>.g. if someone unwisely throws an int it would not caught. Ellipsis will catch all:</w:t>
+      </w:r>
+    </w:p>
+    <w:p>
+      <w:pPr>
+        <w:rPr>
+          <w:rFonts w:ascii="Arial" w:hAnsi="Arial" w:cs="Arial"/>
+          <w:lang w:val="en-US"/>
+        </w:rPr>
+      </w:pPr>
+      <w:r>
+        <w:rPr>
+          <w:rFonts w:ascii="Arial" w:hAnsi="Arial" w:cs="Arial"/>
+          <w:lang w:val="en-US"/>
+        </w:rPr>
+        <w:tab/>
+        <w:t>catch(…) {}</w:t>
+      </w:r>
+    </w:p>
+    <w:p>
+      <w:pPr>
+        <w:rPr>
+          <w:rFonts w:ascii="Arial" w:hAnsi="Arial" w:cs="Arial"/>
+          <w:lang w:val="en-US"/>
+        </w:rPr>
+      </w:pPr>
+    </w:p>
+    <w:p>
+      <w:pPr>
+        <w:rPr>
+          <w:rFonts w:ascii="Arial" w:hAnsi="Arial" w:cs="Arial"/>
           <w:sz w:val="24"/>
           <w:szCs w:val="24"/>
           <w:lang w:val="en-US"/>
@@ -2078,7 +4333,6 @@
           <w:rFonts w:ascii="Arial" w:hAnsi="Arial" w:cs="Arial"/>
           <w:lang w:val="en-US"/>
         </w:rPr>
-        <w:lastRenderedPageBreak/>
         <w:t>auto iEnd = vector.end();</w:t>
       </w:r>
     </w:p>
@@ -2465,6 +4719,7 @@
           <w:rFonts w:ascii="Arial" w:hAnsi="Arial" w:cs="Arial"/>
           <w:lang w:val="en-US"/>
         </w:rPr>
+        <w:lastRenderedPageBreak/>
         <w:t>// also have count_if</w:t>
       </w:r>
       <w:r>
@@ -2668,7 +4923,6 @@
           <w:rFonts w:ascii="Arial" w:hAnsi="Arial" w:cs="Arial"/>
           <w:lang w:val="en-US"/>
         </w:rPr>
-        <w:lastRenderedPageBreak/>
         <w:t>Merge(v1.begin(), v1.end(), v2.begin(), v2.end(), v3.begin());</w:t>
       </w:r>
     </w:p>
@@ -2698,6 +4952,303 @@
           <w:szCs w:val="24"/>
           <w:lang w:val="en-US"/>
         </w:rPr>
+        <w:t>COMPILATION</w:t>
+      </w:r>
+      <w:r>
+        <w:rPr>
+          <w:rFonts w:ascii="Arial" w:hAnsi="Arial" w:cs="Arial"/>
+          <w:sz w:val="24"/>
+          <w:szCs w:val="24"/>
+          <w:lang w:val="en-US"/>
+        </w:rPr>
+        <w:t xml:space="preserve"> / LINKING</w:t>
+      </w:r>
+    </w:p>
+    <w:p>
+      <w:pPr>
+        <w:rPr>
+          <w:rFonts w:ascii="Arial" w:hAnsi="Arial" w:cs="Arial"/>
+          <w:lang w:val="en-US"/>
+        </w:rPr>
+      </w:pPr>
+      <w:r>
+        <w:rPr>
+          <w:rFonts w:ascii="Arial" w:hAnsi="Arial" w:cs="Arial"/>
+          <w:lang w:val="en-US"/>
+        </w:rPr>
+        <w:t xml:space="preserve">Remember, translation units are converted to obj files before linking first, so if you have </w:t>
+      </w:r>
+      <w:r>
+        <w:rPr>
+          <w:rFonts w:ascii="Arial" w:hAnsi="Arial" w:cs="Arial"/>
+          <w:i/>
+          <w:iCs/>
+          <w:lang w:val="en-US"/>
+        </w:rPr>
+        <w:t>int x = 2;</w:t>
+      </w:r>
+      <w:r>
+        <w:rPr>
+          <w:rFonts w:ascii="Arial" w:hAnsi="Arial" w:cs="Arial"/>
+          <w:lang w:val="en-US"/>
+        </w:rPr>
+        <w:t xml:space="preserve"> and </w:t>
+      </w:r>
+      <w:r>
+        <w:rPr>
+          <w:rFonts w:ascii="Arial" w:hAnsi="Arial" w:cs="Arial"/>
+          <w:i/>
+          <w:iCs/>
+          <w:lang w:val="en-US"/>
+        </w:rPr>
+        <w:t>int x = 1</w:t>
+      </w:r>
+      <w:r>
+        <w:rPr>
+          <w:rFonts w:ascii="Arial" w:hAnsi="Arial" w:cs="Arial"/>
+          <w:lang w:val="en-US"/>
+        </w:rPr>
+        <w:t xml:space="preserve"> in another, a linking error will occur as it is defined twice.</w:t>
+      </w:r>
+    </w:p>
+    <w:p>
+      <w:pPr>
+        <w:rPr>
+          <w:rFonts w:ascii="Arial" w:hAnsi="Arial" w:cs="Arial"/>
+          <w:lang w:val="en-US"/>
+        </w:rPr>
+      </w:pPr>
+      <w:r>
+        <w:rPr>
+          <w:rFonts w:ascii="Arial" w:hAnsi="Arial" w:cs="Arial"/>
+          <w:lang w:val="en-US"/>
+        </w:rPr>
+        <w:t xml:space="preserve">A name that can be used in translation units different from the one in which it was defined is said to have </w:t>
+      </w:r>
+      <w:r>
+        <w:rPr>
+          <w:rFonts w:ascii="Arial" w:hAnsi="Arial" w:cs="Arial"/>
+          <w:i/>
+          <w:iCs/>
+          <w:lang w:val="en-US"/>
+        </w:rPr>
+        <w:t>external linkage</w:t>
+      </w:r>
+      <w:r>
+        <w:rPr>
+          <w:rFonts w:ascii="Arial" w:hAnsi="Arial" w:cs="Arial"/>
+          <w:lang w:val="en-US"/>
+        </w:rPr>
+        <w:t xml:space="preserve">. A name that can be referred to only in the translation unit in which it was defined is said to have </w:t>
+      </w:r>
+      <w:r>
+        <w:rPr>
+          <w:rFonts w:ascii="Arial" w:hAnsi="Arial" w:cs="Arial"/>
+          <w:i/>
+          <w:iCs/>
+          <w:lang w:val="en-US"/>
+        </w:rPr>
+        <w:t>internal linkage</w:t>
+      </w:r>
+      <w:r>
+        <w:rPr>
+          <w:rFonts w:ascii="Arial" w:hAnsi="Arial" w:cs="Arial"/>
+          <w:lang w:val="en-US"/>
+        </w:rPr>
+        <w:t>.</w:t>
+      </w:r>
+    </w:p>
+    <w:p>
+      <w:pPr>
+        <w:rPr>
+          <w:rFonts w:ascii="Arial" w:hAnsi="Arial" w:cs="Arial"/>
+          <w:lang w:val="en-US"/>
+        </w:rPr>
+      </w:pPr>
+      <w:r>
+        <w:rPr>
+          <w:rFonts w:ascii="Arial" w:hAnsi="Arial" w:cs="Arial"/>
+          <w:lang w:val="en-US"/>
+        </w:rPr>
+        <w:tab/>
+        <w:t xml:space="preserve">static int x = 1; // remove </w:t>
+      </w:r>
+      <w:r>
+        <w:rPr>
+          <w:rFonts w:ascii="Arial" w:hAnsi="Arial" w:cs="Arial"/>
+          <w:i/>
+          <w:iCs/>
+          <w:lang w:val="en-US"/>
+        </w:rPr>
+        <w:t>static</w:t>
+      </w:r>
+      <w:r>
+        <w:rPr>
+          <w:rFonts w:ascii="Arial" w:hAnsi="Arial" w:cs="Arial"/>
+          <w:lang w:val="en-US"/>
+        </w:rPr>
+        <w:t xml:space="preserve"> to make external</w:t>
+      </w:r>
+    </w:p>
+    <w:p>
+      <w:pPr>
+        <w:rPr>
+          <w:rFonts w:ascii="Arial" w:hAnsi="Arial" w:cs="Arial"/>
+          <w:lang w:val="en-US"/>
+        </w:rPr>
+      </w:pPr>
+      <w:r>
+        <w:rPr>
+          <w:rFonts w:ascii="Arial" w:hAnsi="Arial" w:cs="Arial"/>
+          <w:lang w:val="en-US"/>
+        </w:rPr>
+        <w:tab/>
+        <w:t>const char x2 = ‘a’;</w:t>
+      </w:r>
+      <w:r>
+        <w:rPr>
+          <w:rFonts w:ascii="Arial" w:hAnsi="Arial" w:cs="Arial"/>
+          <w:lang w:val="en-US"/>
+        </w:rPr>
+        <w:t xml:space="preserve"> </w:t>
+      </w:r>
+      <w:r>
+        <w:rPr>
+          <w:rFonts w:ascii="Arial" w:hAnsi="Arial" w:cs="Arial"/>
+          <w:lang w:val="en-US"/>
+        </w:rPr>
+        <w:t xml:space="preserve">// precede with </w:t>
+      </w:r>
+      <w:r>
+        <w:rPr>
+          <w:rFonts w:ascii="Arial" w:hAnsi="Arial" w:cs="Arial"/>
+          <w:i/>
+          <w:iCs/>
+          <w:lang w:val="en-US"/>
+        </w:rPr>
+        <w:t>extern</w:t>
+      </w:r>
+      <w:r>
+        <w:rPr>
+          <w:rFonts w:ascii="Arial" w:hAnsi="Arial" w:cs="Arial"/>
+          <w:lang w:val="en-US"/>
+        </w:rPr>
+        <w:t xml:space="preserve"> to make external</w:t>
+      </w:r>
+    </w:p>
+    <w:p>
+      <w:pPr>
+        <w:rPr>
+          <w:rFonts w:ascii="Arial" w:hAnsi="Arial" w:cs="Arial"/>
+          <w:lang w:val="en-US"/>
+        </w:rPr>
+      </w:pPr>
+    </w:p>
+    <w:p>
+      <w:pPr>
+        <w:rPr>
+          <w:rFonts w:ascii="Arial" w:hAnsi="Arial" w:cs="Arial"/>
+          <w:lang w:val="en-US"/>
+        </w:rPr>
+      </w:pPr>
+      <w:r>
+        <w:rPr>
+          <w:rFonts w:ascii="Arial" w:hAnsi="Arial" w:cs="Arial"/>
+          <w:lang w:val="en-US"/>
+        </w:rPr>
+        <w:t xml:space="preserve">A variable defined without an initializer in the global or namespace scope is initialized by default. </w:t>
+      </w:r>
+      <w:r>
+        <w:rPr>
+          <w:rFonts w:ascii="Arial" w:hAnsi="Arial" w:cs="Arial"/>
+          <w:i/>
+          <w:iCs/>
+          <w:lang w:val="en-US"/>
+        </w:rPr>
+        <w:t xml:space="preserve">Int x; </w:t>
+      </w:r>
+      <w:r>
+        <w:rPr>
+          <w:rFonts w:ascii="Arial" w:hAnsi="Arial" w:cs="Arial"/>
+          <w:lang w:val="en-US"/>
+        </w:rPr>
+        <w:t xml:space="preserve">is the same as </w:t>
+      </w:r>
+      <w:r>
+        <w:rPr>
+          <w:rFonts w:ascii="Arial" w:hAnsi="Arial" w:cs="Arial"/>
+          <w:i/>
+          <w:iCs/>
+          <w:lang w:val="en-US"/>
+        </w:rPr>
+        <w:t>int x = 0</w:t>
+      </w:r>
+      <w:r>
+        <w:rPr>
+          <w:rFonts w:ascii="Arial" w:hAnsi="Arial" w:cs="Arial"/>
+          <w:lang w:val="en-US"/>
+        </w:rPr>
+        <w:t>;</w:t>
+      </w:r>
+    </w:p>
+    <w:p>
+      <w:pPr>
+        <w:rPr>
+          <w:rFonts w:ascii="Arial" w:hAnsi="Arial" w:cs="Arial"/>
+          <w:lang w:val="en-US"/>
+        </w:rPr>
+      </w:pPr>
+    </w:p>
+    <w:p>
+      <w:pPr>
+        <w:rPr>
+          <w:rFonts w:ascii="Arial" w:hAnsi="Arial" w:cs="Arial"/>
+          <w:lang w:val="en-US"/>
+        </w:rPr>
+      </w:pPr>
+      <w:r>
+        <w:rPr>
+          <w:rFonts w:ascii="Arial" w:hAnsi="Arial" w:cs="Arial"/>
+          <w:lang w:val="en-US"/>
+        </w:rPr>
+        <w:t xml:space="preserve">The linker does not see local variables. They are said to have </w:t>
+      </w:r>
+      <w:r>
+        <w:rPr>
+          <w:rFonts w:ascii="Arial" w:hAnsi="Arial" w:cs="Arial"/>
+          <w:i/>
+          <w:iCs/>
+          <w:lang w:val="en-US"/>
+        </w:rPr>
+        <w:t>no linkage.</w:t>
+      </w:r>
+    </w:p>
+    <w:p>
+      <w:pPr>
+        <w:rPr>
+          <w:rFonts w:ascii="Arial" w:hAnsi="Arial" w:cs="Arial"/>
+          <w:sz w:val="24"/>
+          <w:szCs w:val="24"/>
+          <w:lang w:val="en-US"/>
+        </w:rPr>
+      </w:pPr>
+    </w:p>
+    <w:p>
+      <w:pPr>
+        <w:rPr>
+          <w:rFonts w:ascii="Arial" w:hAnsi="Arial" w:cs="Arial"/>
+          <w:sz w:val="24"/>
+          <w:szCs w:val="24"/>
+          <w:lang w:val="en-US"/>
+        </w:rPr>
+      </w:pPr>
+      <w:r>
+        <w:rPr>
+          <w:rFonts w:ascii="Arial" w:hAnsi="Arial" w:cs="Arial"/>
+          <w:sz w:val="24"/>
+          <w:szCs w:val="24"/>
+          <w:lang w:val="en-US"/>
+        </w:rPr>
         <w:t>GENERAL</w:t>
       </w:r>
     </w:p>
@@ -2805,6 +5356,45 @@
       <w:pPr>
         <w:rPr>
           <w:rFonts w:ascii="Arial" w:hAnsi="Arial" w:cs="Arial"/>
+          <w:lang w:val="en-US"/>
+        </w:rPr>
+      </w:pPr>
+      <w:r>
+        <w:rPr>
+          <w:rFonts w:ascii="Arial" w:hAnsi="Arial" w:cs="Arial"/>
+          <w:lang w:val="en-US"/>
+        </w:rPr>
+        <w:lastRenderedPageBreak/>
+        <w:t xml:space="preserve">What can be checked at compile time is generally </w:t>
+      </w:r>
+      <w:r>
+        <w:rPr>
+          <w:rFonts w:ascii="Arial" w:hAnsi="Arial" w:cs="Arial"/>
+          <w:lang w:val="en-US"/>
+        </w:rPr>
+        <w:t xml:space="preserve">best checked at compile time using </w:t>
+      </w:r>
+      <w:r>
+        <w:rPr>
+          <w:rFonts w:ascii="Arial" w:hAnsi="Arial" w:cs="Arial"/>
+          <w:i/>
+          <w:iCs/>
+          <w:lang w:val="en-US"/>
+        </w:rPr>
+        <w:t>static_assert</w:t>
+      </w:r>
+      <w:r>
+        <w:rPr>
+          <w:rFonts w:ascii="Arial" w:hAnsi="Arial" w:cs="Arial"/>
+          <w:lang w:val="en-US"/>
+        </w:rPr>
+        <w:t>.</w:t>
+      </w:r>
+    </w:p>
+    <w:p>
+      <w:pPr>
+        <w:rPr>
+          <w:rFonts w:ascii="Arial" w:hAnsi="Arial" w:cs="Arial"/>
           <w:u w:val="single"/>
           <w:lang w:val="en-US"/>
         </w:rPr>
@@ -3297,6 +5887,7 @@
           <w:rFonts w:ascii="Arial" w:hAnsi="Arial" w:cs="Arial"/>
           <w:lang w:val="en-US"/>
         </w:rPr>
+        <w:lastRenderedPageBreak/>
         <w:t>}</w:t>
       </w:r>
     </w:p>
@@ -3658,7 +6249,6 @@
           <w:rFonts w:ascii="Arial" w:hAnsi="Arial" w:cs="Arial"/>
           <w:lang w:val="en-US"/>
         </w:rPr>
-        <w:lastRenderedPageBreak/>
         <w:t>Int num = 10;</w:t>
       </w:r>
     </w:p>
@@ -4235,91 +6825,405 @@
           <w:rFonts w:ascii="Arial" w:hAnsi="Arial" w:cs="Arial"/>
           <w:lang w:val="en-US"/>
         </w:rPr>
+        <w:t>}</w:t>
+      </w:r>
+    </w:p>
+    <w:p>
+      <w:pPr>
+        <w:rPr>
+          <w:rFonts w:ascii="Arial" w:hAnsi="Arial" w:cs="Arial"/>
+          <w:lang w:val="en-US"/>
+        </w:rPr>
+      </w:pPr>
+    </w:p>
+    <w:p>
+      <w:pPr>
+        <w:rPr>
+          <w:rFonts w:ascii="Arial" w:hAnsi="Arial" w:cs="Arial"/>
+          <w:lang w:val="en-US"/>
+        </w:rPr>
+      </w:pPr>
+      <w:r>
+        <w:rPr>
+          <w:rFonts w:ascii="Arial" w:hAnsi="Arial" w:cs="Arial"/>
+          <w:lang w:val="en-US"/>
+        </w:rPr>
+        <w:t>MultiplyBy&lt;int&gt; x(9);</w:t>
+      </w:r>
+    </w:p>
+    <w:p>
+      <w:pPr>
+        <w:rPr>
+          <w:rFonts w:ascii="Arial" w:hAnsi="Arial" w:cs="Arial"/>
+          <w:lang w:val="en-US"/>
+        </w:rPr>
+      </w:pPr>
+      <w:r>
+        <w:rPr>
+          <w:rFonts w:ascii="Arial" w:hAnsi="Arial" w:cs="Arial"/>
+          <w:lang w:val="en-US"/>
+        </w:rPr>
+        <w:t>x(5);</w:t>
+      </w:r>
+      <w:r>
+        <w:rPr>
+          <w:rFonts w:ascii="Arial" w:hAnsi="Arial" w:cs="Arial"/>
+          <w:lang w:val="en-US"/>
+        </w:rPr>
+        <w:tab/>
+      </w:r>
+      <w:r>
+        <w:rPr>
+          <w:rFonts w:ascii="Arial" w:hAnsi="Arial" w:cs="Arial"/>
+          <w:lang w:val="en-US"/>
+        </w:rPr>
+        <w:tab/>
+        <w:t>// 45</w:t>
+      </w:r>
+    </w:p>
+    <w:p>
+      <w:pPr>
+        <w:rPr>
+          <w:rFonts w:ascii="Arial" w:hAnsi="Arial" w:cs="Arial"/>
+          <w:lang w:val="en-US"/>
+        </w:rPr>
+      </w:pPr>
+      <w:r>
+        <w:rPr>
+          <w:rFonts w:ascii="Arial" w:hAnsi="Arial" w:cs="Arial"/>
+          <w:lang w:val="en-US"/>
+        </w:rPr>
+        <w:t>x(10);</w:t>
+      </w:r>
+      <w:r>
+        <w:rPr>
+          <w:rFonts w:ascii="Arial" w:hAnsi="Arial" w:cs="Arial"/>
+          <w:lang w:val="en-US"/>
+        </w:rPr>
+        <w:tab/>
+      </w:r>
+      <w:r>
+        <w:rPr>
+          <w:rFonts w:ascii="Arial" w:hAnsi="Arial" w:cs="Arial"/>
+          <w:lang w:val="en-US"/>
+        </w:rPr>
+        <w:tab/>
+        <w:t>// 90</w:t>
+      </w:r>
+    </w:p>
+    <w:p>
+      <w:pPr>
+        <w:rPr>
+          <w:rFonts w:ascii="Arial" w:hAnsi="Arial" w:cs="Arial"/>
+          <w:lang w:val="en-US"/>
+        </w:rPr>
+      </w:pPr>
+    </w:p>
+    <w:p>
+      <w:pPr>
+        <w:rPr>
+          <w:rFonts w:ascii="Arial" w:hAnsi="Arial" w:cs="Arial"/>
+          <w:u w:val="single"/>
+          <w:lang w:val="en-US"/>
+        </w:rPr>
+      </w:pPr>
+      <w:r>
+        <w:rPr>
+          <w:rFonts w:ascii="Arial" w:hAnsi="Arial" w:cs="Arial"/>
+          <w:u w:val="single"/>
+          <w:lang w:val="en-US"/>
+        </w:rPr>
+        <w:t>invariant</w:t>
+      </w:r>
+    </w:p>
+    <w:p>
+      <w:pPr>
+        <w:rPr>
+          <w:rFonts w:ascii="Arial" w:hAnsi="Arial" w:cs="Arial"/>
+          <w:lang w:val="en-US"/>
+        </w:rPr>
+      </w:pPr>
+      <w:r>
+        <w:rPr>
+          <w:rFonts w:ascii="Arial" w:hAnsi="Arial" w:cs="Arial"/>
+          <w:lang w:val="en-US"/>
+        </w:rPr>
+        <w:t>You should throw errors in your constructors if invariants cannot be established, e.g.</w:t>
+      </w:r>
+    </w:p>
+    <w:p>
+      <w:pPr>
+        <w:rPr>
+          <w:rFonts w:ascii="Arial" w:hAnsi="Arial" w:cs="Arial"/>
+          <w:i/>
+          <w:iCs/>
+          <w:lang w:val="en-US"/>
+        </w:rPr>
+      </w:pPr>
+      <w:r>
+        <w:rPr>
+          <w:rFonts w:ascii="Arial" w:hAnsi="Arial" w:cs="Arial"/>
+          <w:i/>
+          <w:iCs/>
+          <w:lang w:val="en-US"/>
+        </w:rPr>
         <w:lastRenderedPageBreak/>
+        <w:t>The invariant here is that ‘age must be a positive number’:</w:t>
+      </w:r>
+    </w:p>
+    <w:p>
+      <w:pPr>
+        <w:rPr>
+          <w:rFonts w:ascii="Arial" w:hAnsi="Arial" w:cs="Arial"/>
+          <w:lang w:val="en-US"/>
+        </w:rPr>
+      </w:pPr>
+      <w:r>
+        <w:rPr>
+          <w:rFonts w:ascii="Arial" w:hAnsi="Arial" w:cs="Arial"/>
+          <w:lang w:val="en-US"/>
+        </w:rPr>
+        <w:tab/>
+        <w:t>Class Person {</w:t>
+      </w:r>
+    </w:p>
+    <w:p>
+      <w:pPr>
+        <w:rPr>
+          <w:rFonts w:ascii="Arial" w:hAnsi="Arial" w:cs="Arial"/>
+          <w:lang w:val="en-US"/>
+        </w:rPr>
+      </w:pPr>
+      <w:r>
+        <w:rPr>
+          <w:rFonts w:ascii="Arial" w:hAnsi="Arial" w:cs="Arial"/>
+          <w:lang w:val="en-US"/>
+        </w:rPr>
+        <w:tab/>
+        <w:t>Private:</w:t>
+      </w:r>
+    </w:p>
+    <w:p>
+      <w:pPr>
+        <w:rPr>
+          <w:rFonts w:ascii="Arial" w:hAnsi="Arial" w:cs="Arial"/>
+          <w:lang w:val="en-US"/>
+        </w:rPr>
+      </w:pPr>
+      <w:r>
+        <w:rPr>
+          <w:rFonts w:ascii="Arial" w:hAnsi="Arial" w:cs="Arial"/>
+          <w:lang w:val="en-US"/>
+        </w:rPr>
+        <w:tab/>
+      </w:r>
+      <w:r>
+        <w:rPr>
+          <w:rFonts w:ascii="Arial" w:hAnsi="Arial" w:cs="Arial"/>
+          <w:lang w:val="en-US"/>
+        </w:rPr>
+        <w:tab/>
+        <w:t>int _age;</w:t>
+      </w:r>
+    </w:p>
+    <w:p>
+      <w:pPr>
+        <w:rPr>
+          <w:rFonts w:ascii="Arial" w:hAnsi="Arial" w:cs="Arial"/>
+          <w:lang w:val="en-US"/>
+        </w:rPr>
+      </w:pPr>
+      <w:r>
+        <w:rPr>
+          <w:rFonts w:ascii="Arial" w:hAnsi="Arial" w:cs="Arial"/>
+          <w:lang w:val="en-US"/>
+        </w:rPr>
+        <w:tab/>
+        <w:t>public:</w:t>
+      </w:r>
+    </w:p>
+    <w:p>
+      <w:pPr>
+        <w:rPr>
+          <w:rFonts w:ascii="Arial" w:hAnsi="Arial" w:cs="Arial"/>
+          <w:lang w:val="en-US"/>
+        </w:rPr>
+      </w:pPr>
+      <w:r>
+        <w:rPr>
+          <w:rFonts w:ascii="Arial" w:hAnsi="Arial" w:cs="Arial"/>
+          <w:lang w:val="en-US"/>
+        </w:rPr>
+        <w:tab/>
+      </w:r>
+      <w:r>
+        <w:rPr>
+          <w:rFonts w:ascii="Arial" w:hAnsi="Arial" w:cs="Arial"/>
+          <w:lang w:val="en-US"/>
+        </w:rPr>
+        <w:tab/>
+        <w:t>Person(int num) {</w:t>
+      </w:r>
+    </w:p>
+    <w:p>
+      <w:pPr>
+        <w:rPr>
+          <w:rFonts w:ascii="Arial" w:hAnsi="Arial" w:cs="Arial"/>
+          <w:lang w:val="en-US"/>
+        </w:rPr>
+      </w:pPr>
+      <w:r>
+        <w:rPr>
+          <w:rFonts w:ascii="Arial" w:hAnsi="Arial" w:cs="Arial"/>
+          <w:lang w:val="en-US"/>
+        </w:rPr>
+        <w:tab/>
+      </w:r>
+      <w:r>
+        <w:rPr>
+          <w:rFonts w:ascii="Arial" w:hAnsi="Arial" w:cs="Arial"/>
+          <w:lang w:val="en-US"/>
+        </w:rPr>
+        <w:tab/>
+      </w:r>
+      <w:r>
+        <w:rPr>
+          <w:rFonts w:ascii="Arial" w:hAnsi="Arial" w:cs="Arial"/>
+          <w:lang w:val="en-US"/>
+        </w:rPr>
+        <w:tab/>
+        <w:t>If (num &lt; 0) {</w:t>
+      </w:r>
+    </w:p>
+    <w:p>
+      <w:pPr>
+        <w:rPr>
+          <w:rFonts w:ascii="Arial" w:hAnsi="Arial" w:cs="Arial"/>
+          <w:lang w:val="en-US"/>
+        </w:rPr>
+      </w:pPr>
+      <w:r>
+        <w:rPr>
+          <w:rFonts w:ascii="Arial" w:hAnsi="Arial" w:cs="Arial"/>
+          <w:lang w:val="en-US"/>
+        </w:rPr>
+        <w:tab/>
+      </w:r>
+      <w:r>
+        <w:rPr>
+          <w:rFonts w:ascii="Arial" w:hAnsi="Arial" w:cs="Arial"/>
+          <w:lang w:val="en-US"/>
+        </w:rPr>
+        <w:tab/>
+      </w:r>
+      <w:r>
+        <w:rPr>
+          <w:rFonts w:ascii="Arial" w:hAnsi="Arial" w:cs="Arial"/>
+          <w:lang w:val="en-US"/>
+        </w:rPr>
+        <w:tab/>
+      </w:r>
+      <w:r>
+        <w:rPr>
+          <w:rFonts w:ascii="Arial" w:hAnsi="Arial" w:cs="Arial"/>
+          <w:lang w:val="en-US"/>
+        </w:rPr>
+        <w:tab/>
+        <w:t>Throw InvalidNumber{num};</w:t>
+      </w:r>
+    </w:p>
+    <w:p>
+      <w:pPr>
+        <w:ind w:left="1440" w:firstLine="720"/>
+        <w:rPr>
+          <w:rFonts w:ascii="Arial" w:hAnsi="Arial" w:cs="Arial"/>
+          <w:lang w:val="en-US"/>
+        </w:rPr>
+      </w:pPr>
+      <w:r>
+        <w:rPr>
+          <w:rFonts w:ascii="Arial" w:hAnsi="Arial" w:cs="Arial"/>
+          <w:lang w:val="en-US"/>
+        </w:rPr>
         <w:t>}</w:t>
       </w:r>
     </w:p>
     <w:p>
       <w:pPr>
-        <w:rPr>
-          <w:rFonts w:ascii="Arial" w:hAnsi="Arial" w:cs="Arial"/>
-          <w:lang w:val="en-US"/>
-        </w:rPr>
-      </w:pPr>
-    </w:p>
-    <w:p>
-      <w:pPr>
-        <w:rPr>
-          <w:rFonts w:ascii="Arial" w:hAnsi="Arial" w:cs="Arial"/>
-          <w:lang w:val="en-US"/>
-        </w:rPr>
-      </w:pPr>
-      <w:r>
-        <w:rPr>
-          <w:rFonts w:ascii="Arial" w:hAnsi="Arial" w:cs="Arial"/>
-          <w:lang w:val="en-US"/>
-        </w:rPr>
-        <w:t>MultiplyBy&lt;int&gt; x(9);</w:t>
-      </w:r>
-    </w:p>
-    <w:p>
-      <w:pPr>
-        <w:rPr>
-          <w:rFonts w:ascii="Arial" w:hAnsi="Arial" w:cs="Arial"/>
-          <w:lang w:val="en-US"/>
-        </w:rPr>
-      </w:pPr>
-      <w:r>
-        <w:rPr>
-          <w:rFonts w:ascii="Arial" w:hAnsi="Arial" w:cs="Arial"/>
-          <w:lang w:val="en-US"/>
-        </w:rPr>
-        <w:t>x(5);</w:t>
-      </w:r>
-      <w:r>
-        <w:rPr>
-          <w:rFonts w:ascii="Arial" w:hAnsi="Arial" w:cs="Arial"/>
-          <w:lang w:val="en-US"/>
-        </w:rPr>
-        <w:tab/>
-      </w:r>
-      <w:r>
-        <w:rPr>
-          <w:rFonts w:ascii="Arial" w:hAnsi="Arial" w:cs="Arial"/>
-          <w:lang w:val="en-US"/>
-        </w:rPr>
-        <w:tab/>
-        <w:t>// 45</w:t>
-      </w:r>
-    </w:p>
-    <w:p>
-      <w:pPr>
-        <w:rPr>
-          <w:rFonts w:ascii="Arial" w:hAnsi="Arial" w:cs="Arial"/>
-          <w:lang w:val="en-US"/>
-        </w:rPr>
-      </w:pPr>
-      <w:r>
-        <w:rPr>
-          <w:rFonts w:ascii="Arial" w:hAnsi="Arial" w:cs="Arial"/>
-          <w:lang w:val="en-US"/>
-        </w:rPr>
-        <w:t>x(10);</w:t>
-      </w:r>
-      <w:r>
-        <w:rPr>
-          <w:rFonts w:ascii="Arial" w:hAnsi="Arial" w:cs="Arial"/>
-          <w:lang w:val="en-US"/>
-        </w:rPr>
-        <w:tab/>
-      </w:r>
-      <w:r>
-        <w:rPr>
-          <w:rFonts w:ascii="Arial" w:hAnsi="Arial" w:cs="Arial"/>
-          <w:lang w:val="en-US"/>
-        </w:rPr>
-        <w:tab/>
-        <w:t>// 90</w:t>
+        <w:ind w:left="1440" w:firstLine="720"/>
+        <w:rPr>
+          <w:rFonts w:ascii="Arial" w:hAnsi="Arial" w:cs="Arial"/>
+          <w:lang w:val="en-US"/>
+        </w:rPr>
+      </w:pPr>
+      <w:r>
+        <w:rPr>
+          <w:rFonts w:ascii="Arial" w:hAnsi="Arial" w:cs="Arial"/>
+          <w:lang w:val="en-US"/>
+        </w:rPr>
+        <w:t>_age = num;</w:t>
+      </w:r>
+    </w:p>
+    <w:p>
+      <w:pPr>
+        <w:ind w:left="720" w:firstLine="720"/>
+        <w:rPr>
+          <w:rFonts w:ascii="Arial" w:hAnsi="Arial" w:cs="Arial"/>
+          <w:lang w:val="en-US"/>
+        </w:rPr>
+      </w:pPr>
+      <w:r>
+        <w:rPr>
+          <w:rFonts w:ascii="Arial" w:hAnsi="Arial" w:cs="Arial"/>
+          <w:lang w:val="en-US"/>
+        </w:rPr>
+        <w:t>}</w:t>
+      </w:r>
+    </w:p>
+    <w:p>
+      <w:pPr>
+        <w:ind w:firstLine="720"/>
+        <w:rPr>
+          <w:rFonts w:ascii="Arial" w:hAnsi="Arial" w:cs="Arial"/>
+          <w:lang w:val="en-US"/>
+        </w:rPr>
+      </w:pPr>
+      <w:r>
+        <w:rPr>
+          <w:rFonts w:ascii="Arial" w:hAnsi="Arial" w:cs="Arial"/>
+          <w:lang w:val="en-US"/>
+        </w:rPr>
+        <w:t>}</w:t>
+      </w:r>
+    </w:p>
+    <w:p>
+      <w:pPr>
+        <w:rPr>
+          <w:rFonts w:ascii="Arial" w:hAnsi="Arial" w:cs="Arial"/>
+          <w:lang w:val="en-US"/>
+        </w:rPr>
+      </w:pPr>
+    </w:p>
+    <w:p>
+      <w:pPr>
+        <w:rPr>
+          <w:rFonts w:ascii="Arial" w:hAnsi="Arial" w:cs="Arial"/>
+          <w:lang w:val="en-US"/>
+        </w:rPr>
+      </w:pPr>
+      <w:r>
+        <w:rPr>
+          <w:rFonts w:ascii="Arial" w:hAnsi="Arial" w:cs="Arial"/>
+          <w:lang w:val="en-US"/>
+        </w:rPr>
+        <w:t>If you throw in a constructor, the destructor is not called, so make sure no resources are leaked (e.g. file handles, memory, database handles, etc.)</w:t>
+      </w:r>
+      <w:r>
+        <w:rPr>
+          <w:rFonts w:ascii="Arial" w:hAnsi="Arial" w:cs="Arial"/>
+          <w:lang w:val="en-US"/>
+        </w:rPr>
+        <w:t>.</w:t>
       </w:r>
     </w:p>
     <w:p>
@@ -4445,6 +7349,134 @@
           <w:lang w:val="en-US"/>
         </w:rPr>
         <w:t>Use pass by reference only if you have to</w:t>
+      </w:r>
+    </w:p>
+    <w:p>
+      <w:pPr>
+        <w:pStyle w:val="ListParagraph"/>
+        <w:numPr>
+          <w:ilvl w:val="0"/>
+          <w:numId w:val="8"/>
+        </w:numPr>
+        <w:rPr>
+          <w:rFonts w:ascii="Arial" w:hAnsi="Arial" w:cs="Arial"/>
+          <w:lang w:val="en-US"/>
+        </w:rPr>
+      </w:pPr>
+      <w:r>
+        <w:rPr>
+          <w:rFonts w:ascii="Arial" w:hAnsi="Arial" w:cs="Arial"/>
+          <w:lang w:val="en-US"/>
+        </w:rPr>
+        <w:t xml:space="preserve">Use </w:t>
+      </w:r>
+      <w:r>
+        <w:rPr>
+          <w:rFonts w:ascii="Arial" w:hAnsi="Arial" w:cs="Arial"/>
+          <w:i/>
+          <w:iCs/>
+          <w:lang w:val="en-US"/>
+        </w:rPr>
+        <w:t>noexcept</w:t>
+      </w:r>
+      <w:r>
+        <w:rPr>
+          <w:rFonts w:ascii="Arial" w:hAnsi="Arial" w:cs="Arial"/>
+          <w:lang w:val="en-US"/>
+        </w:rPr>
+        <w:t xml:space="preserve"> when functions don’t throw exceptions. Be careful using this too much!</w:t>
+      </w:r>
+    </w:p>
+    <w:p>
+      <w:pPr>
+        <w:pStyle w:val="ListParagraph"/>
+        <w:numPr>
+          <w:ilvl w:val="0"/>
+          <w:numId w:val="8"/>
+        </w:numPr>
+        <w:rPr>
+          <w:rFonts w:ascii="Arial" w:hAnsi="Arial" w:cs="Arial"/>
+          <w:lang w:val="en-US"/>
+        </w:rPr>
+      </w:pPr>
+      <w:r>
+        <w:rPr>
+          <w:rFonts w:ascii="Arial" w:hAnsi="Arial" w:cs="Arial"/>
+          <w:lang w:val="en-US"/>
+        </w:rPr>
+        <w:t xml:space="preserve">Have </w:t>
+      </w:r>
+      <w:r>
+        <w:rPr>
+          <w:rFonts w:ascii="Arial" w:hAnsi="Arial" w:cs="Arial"/>
+          <w:i/>
+          <w:iCs/>
+          <w:lang w:val="en-US"/>
+        </w:rPr>
+        <w:t>main()</w:t>
+      </w:r>
+      <w:r>
+        <w:rPr>
+          <w:rFonts w:ascii="Arial" w:hAnsi="Arial" w:cs="Arial"/>
+          <w:lang w:val="en-US"/>
+        </w:rPr>
+        <w:t xml:space="preserve"> catch and report all exceptions</w:t>
+      </w:r>
+    </w:p>
+    <w:p>
+      <w:pPr>
+        <w:pStyle w:val="ListParagraph"/>
+        <w:numPr>
+          <w:ilvl w:val="0"/>
+          <w:numId w:val="8"/>
+        </w:numPr>
+        <w:rPr>
+          <w:rFonts w:ascii="Arial" w:hAnsi="Arial" w:cs="Arial"/>
+          <w:lang w:val="en-US"/>
+        </w:rPr>
+      </w:pPr>
+      <w:r>
+        <w:rPr>
+          <w:rFonts w:ascii="Arial" w:hAnsi="Arial" w:cs="Arial"/>
+          <w:lang w:val="en-US"/>
+        </w:rPr>
+        <w:t xml:space="preserve">Don’t put a </w:t>
+      </w:r>
+      <w:r>
+        <w:rPr>
+          <w:rFonts w:ascii="Arial" w:hAnsi="Arial" w:cs="Arial"/>
+          <w:i/>
+          <w:iCs/>
+          <w:lang w:val="en-US"/>
+        </w:rPr>
+        <w:t>using-directive</w:t>
+      </w:r>
+      <w:r>
+        <w:rPr>
+          <w:rFonts w:ascii="Arial" w:hAnsi="Arial" w:cs="Arial"/>
+          <w:lang w:val="en-US"/>
+        </w:rPr>
+        <w:t xml:space="preserve"> (namespace) in a header file</w:t>
+      </w:r>
+    </w:p>
+    <w:p>
+      <w:pPr>
+        <w:pStyle w:val="ListParagraph"/>
+        <w:numPr>
+          <w:ilvl w:val="0"/>
+          <w:numId w:val="8"/>
+        </w:numPr>
+        <w:rPr>
+          <w:rFonts w:ascii="Arial" w:hAnsi="Arial" w:cs="Arial"/>
+          <w:lang w:val="en-US"/>
+        </w:rPr>
+      </w:pPr>
+      <w:r>
+        <w:rPr>
+          <w:rFonts w:ascii="Arial" w:hAnsi="Arial" w:cs="Arial"/>
+          <w:lang w:val="en-US"/>
+        </w:rPr>
+        <w:t>Put private members last in a class to emphasis the functions providing the public user interface</w:t>
       </w:r>
     </w:p>
     <w:sectPr>
@@ -4460,6 +7492,95 @@
 <file path=word/numbering.xml><?xml version="1.0" encoding="utf-8"?>
 <w:numbering xmlns:wpc="http://schemas.microsoft.com/office/word/2010/wordprocessingCanvas" xmlns:cx="http://schemas.microsoft.com/office/drawing/2014/chartex" xmlns:cx1="http://schemas.microsoft.com/office/drawing/2015/9/8/chartex" xmlns:cx2="http://schemas.microsoft.com/office/drawing/2015/10/21/chartex" xmlns:cx3="http://schemas.microsoft.com/office/drawing/2016/5/9/chartex" xmlns:cx4="http://schemas.microsoft.com/office/drawing/2016/5/10/chartex" xmlns:cx5="http://schemas.microsoft.com/office/drawing/2016/5/11/chartex" xmlns:cx6="http://schemas.microsoft.com/office/drawing/2016/5/12/chartex" xmlns:cx7="http://schemas.microsoft.com/office/drawing/2016/5/13/chartex" xmlns:cx8="http://schemas.microsoft.com/office/drawing/2016/5/14/chartex" xmlns:mc="http://schemas.openxmlformats.org/markup-compatibility/2006" xmlns:aink="http://schemas.microsoft.com/office/drawing/2016/ink" xmlns:am3d="http://schemas.microsoft.com/office/drawing/2017/model3d" xmlns:o="urn:schemas-microsoft-com:office:office" xmlns:r="http://schemas.openxmlformats.org/officeDocument/2006/relationships" xmlns:m="http://schemas.openxmlformats.org/officeDocument/2006/math" xmlns:v="urn:schemas-microsoft-com:vml" xmlns:wp14="http://schemas.microsoft.com/office/word/2010/wordprocessingDrawing" xmlns:wp="http://schemas.openxmlformats.org/drawingml/2006/wordprocessingDrawing" xmlns:w10="urn:schemas-microsoft-com:office:word" xmlns:w="http://schemas.openxmlformats.org/wordprocessingml/2006/main" xmlns:w14="http://schemas.microsoft.com/office/word/2010/wordml" xmlns:w15="http://schemas.microsoft.com/office/word/2012/wordml" xmlns:w16cex="http://schemas.microsoft.com/office/word/2018/wordml/cex" xmlns:w16cid="http://schemas.microsoft.com/office/word/2016/wordml/cid" xmlns:w16="http://schemas.microsoft.com/office/word/2018/wordml" xmlns:w16se="http://schemas.microsoft.com/office/word/2015/wordml/symex" xmlns:wpg="http://schemas.microsoft.com/office/word/2010/wordprocessingGroup" xmlns:wpi="http://schemas.microsoft.com/office/word/2010/wordprocessingInk" xmlns:wne="http://schemas.microsoft.com/office/word/2006/wordml" xmlns:wps="http://schemas.microsoft.com/office/word/2010/wordprocessingShape" mc:Ignorable="w14 w15 w16se w16cid w16 w16cex wp14">
   <w:abstractNum w:abstractNumId="0" w15:restartNumberingAfterBreak="0">
+    <w:nsid w:val="0A9D694F"/>
+    <w:multiLevelType w:val="hybridMultilevel"/>
+    <w:tmpl w:val="4E46376A"/>
+    <w:lvl w:ilvl="0" w:tplc="0809000F">
+      <w:start w:val="1"/>
+      <w:numFmt w:val="decimal"/>
+      <w:lvlText w:val="%1."/>
+      <w:lvlJc w:val="left"/>
+      <w:pPr>
+        <w:ind w:left="720" w:hanging="360"/>
+      </w:pPr>
+      <w:rPr>
+        <w:rFonts w:hint="default"/>
+      </w:rPr>
+    </w:lvl>
+    <w:lvl w:ilvl="1" w:tplc="08090019" w:tentative="1">
+      <w:start w:val="1"/>
+      <w:numFmt w:val="lowerLetter"/>
+      <w:lvlText w:val="%2."/>
+      <w:lvlJc w:val="left"/>
+      <w:pPr>
+        <w:ind w:left="1440" w:hanging="360"/>
+      </w:pPr>
+    </w:lvl>
+    <w:lvl w:ilvl="2" w:tplc="0809001B" w:tentative="1">
+      <w:start w:val="1"/>
+      <w:numFmt w:val="lowerRoman"/>
+      <w:lvlText w:val="%3."/>
+      <w:lvlJc w:val="right"/>
+      <w:pPr>
+        <w:ind w:left="2160" w:hanging="180"/>
+      </w:pPr>
+    </w:lvl>
+    <w:lvl w:ilvl="3" w:tplc="0809000F" w:tentative="1">
+      <w:start w:val="1"/>
+      <w:numFmt w:val="decimal"/>
+      <w:lvlText w:val="%4."/>
+      <w:lvlJc w:val="left"/>
+      <w:pPr>
+        <w:ind w:left="2880" w:hanging="360"/>
+      </w:pPr>
+    </w:lvl>
+    <w:lvl w:ilvl="4" w:tplc="08090019" w:tentative="1">
+      <w:start w:val="1"/>
+      <w:numFmt w:val="lowerLetter"/>
+      <w:lvlText w:val="%5."/>
+      <w:lvlJc w:val="left"/>
+      <w:pPr>
+        <w:ind w:left="3600" w:hanging="360"/>
+      </w:pPr>
+    </w:lvl>
+    <w:lvl w:ilvl="5" w:tplc="0809001B" w:tentative="1">
+      <w:start w:val="1"/>
+      <w:numFmt w:val="lowerRoman"/>
+      <w:lvlText w:val="%6."/>
+      <w:lvlJc w:val="right"/>
+      <w:pPr>
+        <w:ind w:left="4320" w:hanging="180"/>
+      </w:pPr>
+    </w:lvl>
+    <w:lvl w:ilvl="6" w:tplc="0809000F" w:tentative="1">
+      <w:start w:val="1"/>
+      <w:numFmt w:val="decimal"/>
+      <w:lvlText w:val="%7."/>
+      <w:lvlJc w:val="left"/>
+      <w:pPr>
+        <w:ind w:left="5040" w:hanging="360"/>
+      </w:pPr>
+    </w:lvl>
+    <w:lvl w:ilvl="7" w:tplc="08090019" w:tentative="1">
+      <w:start w:val="1"/>
+      <w:numFmt w:val="lowerLetter"/>
+      <w:lvlText w:val="%8."/>
+      <w:lvlJc w:val="left"/>
+      <w:pPr>
+        <w:ind w:left="5760" w:hanging="360"/>
+      </w:pPr>
+    </w:lvl>
+    <w:lvl w:ilvl="8" w:tplc="0809001B" w:tentative="1">
+      <w:start w:val="1"/>
+      <w:numFmt w:val="lowerRoman"/>
+      <w:lvlText w:val="%9."/>
+      <w:lvlJc w:val="right"/>
+      <w:pPr>
+        <w:ind w:left="6480" w:hanging="180"/>
+      </w:pPr>
+    </w:lvl>
+  </w:abstractNum>
+  <w:abstractNum w:abstractNumId="1" w15:restartNumberingAfterBreak="0">
     <w:nsid w:val="1D6D052E"/>
     <w:multiLevelType w:val="hybridMultilevel"/>
     <w:tmpl w:val="EBE683AE"/>
@@ -4572,7 +7693,7 @@
       </w:rPr>
     </w:lvl>
   </w:abstractNum>
-  <w:abstractNum w:abstractNumId="1" w15:restartNumberingAfterBreak="0">
+  <w:abstractNum w:abstractNumId="2" w15:restartNumberingAfterBreak="0">
     <w:nsid w:val="3E883667"/>
     <w:multiLevelType w:val="hybridMultilevel"/>
     <w:tmpl w:val="73749CAA"/>
@@ -4685,7 +7806,7 @@
       </w:rPr>
     </w:lvl>
   </w:abstractNum>
-  <w:abstractNum w:abstractNumId="2" w15:restartNumberingAfterBreak="0">
+  <w:abstractNum w:abstractNumId="3" w15:restartNumberingAfterBreak="0">
     <w:nsid w:val="3F852452"/>
     <w:multiLevelType w:val="hybridMultilevel"/>
     <w:tmpl w:val="280CD5DC"/>
@@ -4798,7 +7919,7 @@
       </w:rPr>
     </w:lvl>
   </w:abstractNum>
-  <w:abstractNum w:abstractNumId="3" w15:restartNumberingAfterBreak="0">
+  <w:abstractNum w:abstractNumId="4" w15:restartNumberingAfterBreak="0">
     <w:nsid w:val="48E11B61"/>
     <w:multiLevelType w:val="hybridMultilevel"/>
     <w:tmpl w:val="3C2E2AC8"/>
@@ -4910,7 +8031,7 @@
       </w:rPr>
     </w:lvl>
   </w:abstractNum>
-  <w:abstractNum w:abstractNumId="4" w15:restartNumberingAfterBreak="0">
+  <w:abstractNum w:abstractNumId="5" w15:restartNumberingAfterBreak="0">
     <w:nsid w:val="48F0584D"/>
     <w:multiLevelType w:val="hybridMultilevel"/>
     <w:tmpl w:val="B62430F4"/>
@@ -4996,7 +8117,7 @@
       </w:pPr>
     </w:lvl>
   </w:abstractNum>
-  <w:abstractNum w:abstractNumId="5" w15:restartNumberingAfterBreak="0">
+  <w:abstractNum w:abstractNumId="6" w15:restartNumberingAfterBreak="0">
     <w:nsid w:val="5083667C"/>
     <w:multiLevelType w:val="hybridMultilevel"/>
     <w:tmpl w:val="F4922BE8"/>
@@ -5109,7 +8230,7 @@
       </w:rPr>
     </w:lvl>
   </w:abstractNum>
-  <w:abstractNum w:abstractNumId="6" w15:restartNumberingAfterBreak="0">
+  <w:abstractNum w:abstractNumId="7" w15:restartNumberingAfterBreak="0">
     <w:nsid w:val="627F650D"/>
     <w:multiLevelType w:val="hybridMultilevel"/>
     <w:tmpl w:val="AE02316A"/>
@@ -5221,7 +8342,7 @@
       </w:rPr>
     </w:lvl>
   </w:abstractNum>
-  <w:abstractNum w:abstractNumId="7" w15:restartNumberingAfterBreak="0">
+  <w:abstractNum w:abstractNumId="8" w15:restartNumberingAfterBreak="0">
     <w:nsid w:val="62A82069"/>
     <w:multiLevelType w:val="hybridMultilevel"/>
     <w:tmpl w:val="76A06FDA"/>
@@ -5334,7 +8455,7 @@
       </w:rPr>
     </w:lvl>
   </w:abstractNum>
-  <w:abstractNum w:abstractNumId="8" w15:restartNumberingAfterBreak="0">
+  <w:abstractNum w:abstractNumId="9" w15:restartNumberingAfterBreak="0">
     <w:nsid w:val="7FFA750D"/>
     <w:multiLevelType w:val="hybridMultilevel"/>
     <w:tmpl w:val="A38A67A0"/>
@@ -5448,31 +8569,34 @@
     </w:lvl>
   </w:abstractNum>
   <w:num w:numId="1">
+    <w:abstractNumId w:val="7"/>
+  </w:num>
+  <w:num w:numId="2">
+    <w:abstractNumId w:val="4"/>
+  </w:num>
+  <w:num w:numId="3">
+    <w:abstractNumId w:val="3"/>
+  </w:num>
+  <w:num w:numId="4">
+    <w:abstractNumId w:val="1"/>
+  </w:num>
+  <w:num w:numId="5">
+    <w:abstractNumId w:val="5"/>
+  </w:num>
+  <w:num w:numId="6">
+    <w:abstractNumId w:val="8"/>
+  </w:num>
+  <w:num w:numId="7">
+    <w:abstractNumId w:val="9"/>
+  </w:num>
+  <w:num w:numId="8">
+    <w:abstractNumId w:val="2"/>
+  </w:num>
+  <w:num w:numId="9">
     <w:abstractNumId w:val="6"/>
   </w:num>
-  <w:num w:numId="2">
-    <w:abstractNumId w:val="3"/>
-  </w:num>
-  <w:num w:numId="3">
-    <w:abstractNumId w:val="2"/>
-  </w:num>
-  <w:num w:numId="4">
+  <w:num w:numId="10">
     <w:abstractNumId w:val="0"/>
-  </w:num>
-  <w:num w:numId="5">
-    <w:abstractNumId w:val="4"/>
-  </w:num>
-  <w:num w:numId="6">
-    <w:abstractNumId w:val="7"/>
-  </w:num>
-  <w:num w:numId="7">
-    <w:abstractNumId w:val="8"/>
-  </w:num>
-  <w:num w:numId="8">
-    <w:abstractNumId w:val="1"/>
-  </w:num>
-  <w:num w:numId="9">
-    <w:abstractNumId w:val="5"/>
   </w:num>
 </w:numbering>
 </file>
@@ -5600,6 +8724,7 @@
     <w:lsdException w:name="HTML Sample" w:semiHidden="1" w:unhideWhenUsed="1"/>
     <w:lsdException w:name="HTML Typewriter" w:semiHidden="1" w:unhideWhenUsed="1"/>
     <w:lsdException w:name="HTML Variable" w:semiHidden="1" w:unhideWhenUsed="1"/>
+    <w:lsdException w:name="Normal Table" w:semiHidden="1" w:unhideWhenUsed="1"/>
     <w:lsdException w:name="annotation subject" w:semiHidden="1" w:unhideWhenUsed="1"/>
     <w:lsdException w:name="No List" w:semiHidden="1" w:unhideWhenUsed="1"/>
     <w:lsdException w:name="Outline List 1" w:semiHidden="1" w:unhideWhenUsed="1"/>
@@ -5646,8 +8771,10 @@
     <w:lsdException w:name="Table Subtle 2" w:semiHidden="1" w:unhideWhenUsed="1"/>
     <w:lsdException w:name="Table Web 1" w:semiHidden="1" w:unhideWhenUsed="1"/>
     <w:lsdException w:name="Table Web 2" w:semiHidden="1" w:unhideWhenUsed="1"/>
+    <w:lsdException w:name="Table Web 3" w:semiHidden="1" w:unhideWhenUsed="1"/>
     <w:lsdException w:name="Balloon Text" w:semiHidden="1" w:unhideWhenUsed="1"/>
     <w:lsdException w:name="Table Grid" w:uiPriority="39"/>
+    <w:lsdException w:name="Table Theme" w:semiHidden="1" w:unhideWhenUsed="1"/>
     <w:lsdException w:name="Placeholder Text" w:semiHidden="1"/>
     <w:lsdException w:name="No Spacing" w:uiPriority="1" w:qFormat="1"/>
     <w:lsdException w:name="Light Shading" w:uiPriority="60"/>

</xml_diff>